<commit_message>
Finalizando o objetivo geral e iniciando a Introdução.
</commit_message>
<xml_diff>
--- a/Trabalho de Conclusão de Curso I/Trabalho de Conclusão de Curso I.docx
+++ b/Trabalho de Conclusão de Curso I/Trabalho de Conclusão de Curso I.docx
@@ -6994,10 +6994,38 @@
     </w:p>
     <w:p>
       <w:r>
-        <w:t>Digite a introdução.</w:t>
-      </w:r>
-    </w:p>
-    <w:p/>
+        <w:t>Identificad</w:t>
+      </w:r>
+      <w:r>
+        <w:t>o</w:t>
+      </w:r>
+      <w:r>
+        <w:t xml:space="preserve"> pela primeira vez em dezembro de 2019,</w:t>
+      </w:r>
+      <w:r>
+        <w:t xml:space="preserve"> o </w:t>
+      </w:r>
+      <w:r>
+        <w:t>coronavírus da síndrome respiratória aguda grave 2 (SARS-CoV-2)</w:t>
+      </w:r>
+      <w:r>
+        <w:t xml:space="preserve"> </w:t>
+      </w:r>
+      <w:r>
+        <w:t xml:space="preserve">causador </w:t>
+      </w:r>
+      <w:r>
+        <w:t xml:space="preserve">da Covid-19, </w:t>
+      </w:r>
+      <w:r>
+        <w:t>vem produzindo grande repercussão e impactos econômicos, sociais culturais.</w:t>
+      </w:r>
+    </w:p>
+    <w:p>
+      <w:r>
+        <w:t>.</w:t>
+      </w:r>
+    </w:p>
     <w:p>
       <w:pPr>
         <w:pStyle w:val="Ttulo2"/>
@@ -7112,16 +7140,13 @@
         <w:pStyle w:val="Alnea"/>
       </w:pPr>
       <w:r>
-        <w:t>Verbo</w:t>
+        <w:t>Desenvolver uma aplicação capaz de captar e mapear casos de covid-19</w:t>
       </w:r>
     </w:p>
     <w:p>
       <w:pPr>
         <w:pStyle w:val="Alnea"/>
       </w:pPr>
-      <w:r>
-        <w:t>Verbo</w:t>
-      </w:r>
     </w:p>
     <w:p>
       <w:pPr>

</xml_diff>

<commit_message>
Dando continuidade no desenvolvimento na introdução.
</commit_message>
<xml_diff>
--- a/Trabalho de Conclusão de Curso I/Trabalho de Conclusão de Curso I.docx
+++ b/Trabalho de Conclusão de Curso I/Trabalho de Conclusão de Curso I.docx
@@ -4153,25 +4153,7 @@
                 <w:szCs w:val="24"/>
                 <w:lang w:val="en-US"/>
               </w:rPr>
-              <w:t xml:space="preserve">American Society </w:t>
-            </w:r>
-            <w:proofErr w:type="gramStart"/>
-            <w:r>
-              <w:rPr>
-                <w:rFonts w:cs="Times New Roman"/>
-                <w:szCs w:val="24"/>
-                <w:lang w:val="en-US"/>
-              </w:rPr>
-              <w:t>For</w:t>
-            </w:r>
-            <w:proofErr w:type="gramEnd"/>
-            <w:r>
-              <w:rPr>
-                <w:rFonts w:cs="Times New Roman"/>
-                <w:szCs w:val="24"/>
-                <w:lang w:val="en-US"/>
-              </w:rPr>
-              <w:t xml:space="preserve"> Testing And Materials</w:t>
+              <w:t>American Society For Testing And Materials</w:t>
             </w:r>
           </w:p>
         </w:tc>
@@ -7018,7 +7000,61 @@
         <w:t xml:space="preserve">da Covid-19, </w:t>
       </w:r>
       <w:r>
-        <w:t>vem produzindo grande repercussão e impactos econômicos, sociais culturais.</w:t>
+        <w:t xml:space="preserve">vem produzindo grande repercussão e impactos econômicos, sociais </w:t>
+      </w:r>
+      <w:r>
+        <w:t xml:space="preserve">e </w:t>
+      </w:r>
+      <w:r>
+        <w:t>culturais.</w:t>
+      </w:r>
+      <w:r>
+        <w:t xml:space="preserve"> </w:t>
+      </w:r>
+      <w:r>
+        <w:t>De</w:t>
+      </w:r>
+      <w:r>
+        <w:t xml:space="preserve"> </w:t>
+      </w:r>
+      <w:r>
+        <w:t>acordo</w:t>
+      </w:r>
+      <w:r>
+        <w:t xml:space="preserve"> com a</w:t>
+      </w:r>
+      <w:r>
+        <w:t xml:space="preserve"> Organização Mundial da Saúde (OMS), </w:t>
+      </w:r>
+      <w:r>
+        <w:t xml:space="preserve">em março de 2021 o número de casos confirmados chega em torno de 124 milhões de infectados e contabilizando </w:t>
+      </w:r>
+      <w:r>
+        <w:t>2.</w:t>
+      </w:r>
+      <w:r>
+        <w:t>8 milhões de mortes em todo o mundo.</w:t>
+      </w:r>
+      <w:r>
+        <w:t xml:space="preserve"> Embora</w:t>
+      </w:r>
+      <w:r>
+        <w:t xml:space="preserve"> o número elevado de </w:t>
+      </w:r>
+      <w:r>
+        <w:t>mortes e infectados,</w:t>
+      </w:r>
+      <w:r>
+        <w:t xml:space="preserve"> </w:t>
+      </w:r>
+      <w:r>
+        <w:t>centenas de vacinas estão em fase de desenvolvimento</w:t>
+      </w:r>
+      <w:r>
+        <w:t xml:space="preserve">, e parte delas já estão sendo introduzidas em alguns país, como o Brasil, que já vacinou mais de </w:t>
+      </w:r>
+      <w:r>
+        <w:t xml:space="preserve"> </w:t>
       </w:r>
     </w:p>
     <w:p>

</xml_diff>

<commit_message>
Continuação da Introdução e finalização dos objetivos específicos.
</commit_message>
<xml_diff>
--- a/Trabalho de Conclusão de Curso I/Trabalho de Conclusão de Curso I.docx
+++ b/Trabalho de Conclusão de Curso I/Trabalho de Conclusão de Curso I.docx
@@ -88,6 +88,12 @@
           <w:color w:val="000000" w:themeColor="text1"/>
         </w:rPr>
       </w:pPr>
+      <w:r>
+        <w:rPr>
+          <w:color w:val="000000" w:themeColor="text1"/>
+        </w:rPr>
+        <w:t>Z</w:t>
+      </w:r>
       <w:r>
         <w:rPr>
           <w:color w:val="000000" w:themeColor="text1"/>
@@ -601,7 +607,6 @@
         </w:rPr>
         <w:t xml:space="preserve">, </w:t>
       </w:r>
-      <w:proofErr w:type="spellStart"/>
       <w:r>
         <w:rPr>
           <w:color w:val="000000" w:themeColor="text1"/>
@@ -612,14 +617,7 @@
         <w:rPr>
           <w:color w:val="000000" w:themeColor="text1"/>
         </w:rPr>
-        <w:t>.Sc</w:t>
-      </w:r>
-      <w:proofErr w:type="spellEnd"/>
-      <w:r>
-        <w:rPr>
-          <w:color w:val="000000" w:themeColor="text1"/>
-        </w:rPr>
-        <w:t>.</w:t>
+        <w:t>.Sc.</w:t>
       </w:r>
     </w:p>
     <w:p>
@@ -894,10 +892,13 @@
         <w:t xml:space="preserve"> mil</w:t>
       </w:r>
       <w:r>
-        <w:t xml:space="preserve">hões de </w:t>
-      </w:r>
-      <w:r>
-        <w:t xml:space="preserve"> pessoas vacinadas com a primeira dose no mês de março.</w:t>
+        <w:t xml:space="preserve">hões </w:t>
+      </w:r>
+      <w:r>
+        <w:t>de pessoas</w:t>
+      </w:r>
+      <w:r>
+        <w:t xml:space="preserve"> vacinadas com a primeira dose no mês de março.</w:t>
       </w:r>
       <w:r>
         <w:t xml:space="preserve"> </w:t>
@@ -922,15 +923,7 @@
           <w:color w:val="222222"/>
           <w:shd w:val="clear" w:color="auto" w:fill="FFFFFF"/>
         </w:rPr>
-        <w:t>Brum (2020)</w:t>
-      </w:r>
-      <w:r>
-        <w:rPr>
-          <w:rFonts w:ascii="Helvetica" w:hAnsi="Helvetica" w:cs="Helvetica"/>
-          <w:color w:val="222222"/>
-          <w:shd w:val="clear" w:color="auto" w:fill="FFFFFF"/>
-        </w:rPr>
-        <w:t>.</w:t>
+        <w:t>Brum (2020).</w:t>
       </w:r>
       <w:r>
         <w:t xml:space="preserve"> </w:t>
@@ -975,15 +968,102 @@
         <w:t>, com intuito de que seja criado aplicações para notificar os usuários de possíveis exposições ao Covid-19.</w:t>
       </w:r>
       <w:r>
+        <w:t xml:space="preserve"> (GOOGLE, 2021)</w:t>
+      </w:r>
+      <w:r>
+        <w:t>.</w:t>
+      </w:r>
+    </w:p>
+    <w:p>
+      <w:r>
+        <w:t>Na Coreia do Sul, o governo mantem um banco de dados públicos dos pacientes, com informações como, idade e rotas de viagens. Em Taiwan, à medida que foi tomada é de rastrear as pessoas em quarentena pelo celular. Por outro lado, em Cingapura, foi criado um aplicativo móvel capaz de obter informações de localização e notificar usuários caso estejam próximos e algum deles tenha sido contaminado pelo vírus</w:t>
+      </w:r>
+      <w:r>
+        <w:t xml:space="preserve">. </w:t>
+      </w:r>
+      <w:r>
+        <w:t>(CHO et al., 2020)</w:t>
+      </w:r>
+      <w:r>
+        <w:t xml:space="preserve">. A aplicação funciona por meio da conexão </w:t>
+      </w:r>
+      <w:r>
+        <w:rPr>
+          <w:i/>
+          <w:iCs/>
+        </w:rPr>
+        <w:t>Bluetooth</w:t>
+      </w:r>
+      <w:r>
+        <w:rPr>
+          <w:i/>
+          <w:iCs/>
+        </w:rPr>
+        <w:t xml:space="preserve">, </w:t>
+      </w:r>
+      <w:r>
+        <w:t xml:space="preserve">identificando </w:t>
+      </w:r>
+      <w:r>
+        <w:t>e comparando através de</w:t>
+      </w:r>
+      <w:r>
         <w:t xml:space="preserve"> </w:t>
       </w:r>
       <w:r>
-        <w:t>(GOOGLE, 2021)</w:t>
-      </w:r>
-      <w:r>
+        <w:rPr>
+          <w:i/>
+          <w:iCs/>
+        </w:rPr>
+        <w:t>Token</w:t>
+      </w:r>
+      <w:r>
+        <w:rPr>
+          <w:i/>
+          <w:iCs/>
+        </w:rPr>
+        <w:t>s</w:t>
+      </w:r>
+      <w:r>
+        <w:t xml:space="preserve">. Caso um indivíduo for diagnosticado com o Covid-19, ele será notificado pelo centro de saúde para divulgar seus dados no aplicativo, que inclui a lista de </w:t>
+      </w:r>
+      <w:r>
+        <w:rPr>
+          <w:i/>
+          <w:iCs/>
+        </w:rPr>
+        <w:t>tokens</w:t>
+      </w:r>
+      <w:r>
+        <w:rPr>
+          <w:i/>
+          <w:iCs/>
+        </w:rPr>
         <w:t>.</w:t>
       </w:r>
-    </w:p>
+      <w:r>
+        <w:t xml:space="preserve"> </w:t>
+      </w:r>
+      <w:r>
+        <w:t>Com isso,</w:t>
+      </w:r>
+      <w:r>
+        <w:t xml:space="preserve"> alimenta </w:t>
+      </w:r>
+      <w:r>
+        <w:t xml:space="preserve">o </w:t>
+      </w:r>
+      <w:r>
+        <w:t>banco de dados do governo</w:t>
+      </w:r>
+      <w:r>
+        <w:t xml:space="preserve"> e alerta quem</w:t>
+      </w:r>
+      <w:r>
+        <w:t xml:space="preserve"> já teve proximidade, assim podendo notifica-los de um possível contato com o coronavírus.</w:t>
+      </w:r>
+    </w:p>
+    <w:p/>
     <w:p>
       <w:r>
         <w:t>.</w:t>
@@ -1043,6 +1123,7 @@
         <w:rPr>
           <w:color w:val="000000" w:themeColor="text1"/>
         </w:rPr>
+        <w:lastRenderedPageBreak/>
         <w:t>Desenvolver uma aplicação móvel capaz de mapear e exibir regiões com o maior número de casos do Covid-19 através de uma pesquisa realizada pela aplicação, mapeando o usuário através dos seus sintomas.</w:t>
       </w:r>
     </w:p>
@@ -1103,26 +1184,42 @@
         <w:pStyle w:val="Alnea"/>
       </w:pPr>
       <w:r>
-        <w:t>Desenvolver uma aplicação capaz de captar e mapear casos de covid-19</w:t>
+        <w:t>Identificar os sintomas e seus níveis de relevância na confirmação do caso.</w:t>
       </w:r>
     </w:p>
     <w:p>
       <w:pPr>
         <w:pStyle w:val="Alnea"/>
       </w:pPr>
+      <w:r>
+        <w:t>Criar um questionário para coletar informações do indivíduo dentro do aplicativo.</w:t>
+      </w:r>
     </w:p>
     <w:p>
       <w:pPr>
         <w:pStyle w:val="Alnea"/>
       </w:pPr>
       <w:r>
-        <w:t>Verbo</w:t>
-      </w:r>
-      <w:r>
-        <w:rPr>
-          <w:color w:val="000000" w:themeColor="text1"/>
-        </w:rPr>
-        <w:t>.</w:t>
+        <w:t>Tratar os dados coletados e exibir através de um mapa.</w:t>
+      </w:r>
+    </w:p>
+    <w:p>
+      <w:pPr>
+        <w:pStyle w:val="Alnea"/>
+      </w:pPr>
+      <w:r>
+        <w:t>Mostrar locais com mais casos suspeitos.</w:t>
+      </w:r>
+    </w:p>
+    <w:p>
+      <w:pPr>
+        <w:pStyle w:val="Alnea"/>
+      </w:pPr>
+      <w:r>
+        <w:t xml:space="preserve">Desenvolver uma aplicação capaz </w:t>
+      </w:r>
+      <w:r>
+        <w:t>informar a população de forma simples.</w:t>
       </w:r>
     </w:p>
     <w:p>
@@ -1131,7 +1228,6 @@
       </w:pPr>
       <w:bookmarkStart w:id="16" w:name="_Toc65743087"/>
       <w:r>
-        <w:lastRenderedPageBreak/>
         <w:t>Justificativa</w:t>
       </w:r>
       <w:bookmarkEnd w:id="16"/>
@@ -4079,7 +4175,6 @@
   <w:style w:type="character" w:default="1" w:styleId="Fontepargpadro">
     <w:name w:val="Default Paragraph Font"/>
     <w:uiPriority w:val="1"/>
-    <w:semiHidden/>
     <w:unhideWhenUsed/>
   </w:style>
   <w:style w:type="table" w:default="1" w:styleId="Tabelanormal">

</xml_diff>

<commit_message>
Atualizando introdução e objetivo específico.
</commit_message>
<xml_diff>
--- a/Trabalho de Conclusão de Curso I/Trabalho de Conclusão de Curso I.docx
+++ b/Trabalho de Conclusão de Curso I/Trabalho de Conclusão de Curso I.docx
@@ -88,17 +88,19 @@
           <w:color w:val="000000" w:themeColor="text1"/>
         </w:rPr>
       </w:pPr>
-      <w:r>
-        <w:rPr>
-          <w:color w:val="000000" w:themeColor="text1"/>
-        </w:rPr>
-        <w:t>Z</w:t>
-      </w:r>
-      <w:r>
-        <w:rPr>
-          <w:color w:val="000000" w:themeColor="text1"/>
-        </w:rPr>
-        <w:t>Marlonn Dias Carvalhosa</w:t>
+      <w:proofErr w:type="spellStart"/>
+      <w:r>
+        <w:rPr>
+          <w:color w:val="000000" w:themeColor="text1"/>
+        </w:rPr>
+        <w:t>Marlonn</w:t>
+      </w:r>
+      <w:proofErr w:type="spellEnd"/>
+      <w:r>
+        <w:rPr>
+          <w:color w:val="000000" w:themeColor="text1"/>
+        </w:rPr>
+        <w:t xml:space="preserve"> Dias Carvalhosa</w:t>
       </w:r>
     </w:p>
     <w:p>
@@ -607,6 +609,7 @@
         </w:rPr>
         <w:t xml:space="preserve">, </w:t>
       </w:r>
+      <w:proofErr w:type="spellStart"/>
       <w:r>
         <w:rPr>
           <w:color w:val="000000" w:themeColor="text1"/>
@@ -617,7 +620,14 @@
         <w:rPr>
           <w:color w:val="000000" w:themeColor="text1"/>
         </w:rPr>
-        <w:t>.Sc.</w:t>
+        <w:t>.Sc</w:t>
+      </w:r>
+      <w:proofErr w:type="spellEnd"/>
+      <w:r>
+        <w:rPr>
+          <w:color w:val="000000" w:themeColor="text1"/>
+        </w:rPr>
+        <w:t>.</w:t>
       </w:r>
     </w:p>
     <w:p>
@@ -1060,7 +1070,41 @@
         <w:t xml:space="preserve"> e alerta quem</w:t>
       </w:r>
       <w:r>
-        <w:t xml:space="preserve"> já teve proximidade, assim podendo notifica-los de um possível contato com o coronavírus.</w:t>
+        <w:t xml:space="preserve"> já teve proximidade, assim podendo </w:t>
+      </w:r>
+      <w:r>
+        <w:t>notificá-los</w:t>
+      </w:r>
+      <w:r>
+        <w:t xml:space="preserve"> de um possível contato com o coronavírus.</w:t>
+      </w:r>
+    </w:p>
+    <w:p>
+      <w:pPr>
+        <w:rPr>
+          <w:u w:val="single"/>
+        </w:rPr>
+      </w:pPr>
+      <w:r>
+        <w:t xml:space="preserve">Em uma entrevista para o G1, o governador da Bahia apresentou algumas das medidas a serem usadas para combater a pandemia do coronavírus. Umas das alternativas foi a criação do aplicativo móvel “Monitora Covid-19”, </w:t>
+      </w:r>
+      <w:r>
+        <w:t xml:space="preserve">capaz de monitorar e mapear os pacientes através de dados disponibilizados por eles. Após descrever seus sintomas, caso seja identificado um risco, o usuário receberá uma ligação de </w:t>
+      </w:r>
+      <w:r>
+        <w:lastRenderedPageBreak/>
+        <w:t xml:space="preserve">um médico em até 24 horas com as orientações e cuidados a serem tomados. Segundo Costa (2020), a aplicação também serve como um meio de comunicação com a população, apresentando </w:t>
+      </w:r>
+      <w:r>
+        <w:t xml:space="preserve">informações necessárias para o cuidado. Com isso, se torna um grande aliado para o governo, trazendo agilidade para a identificação e </w:t>
+      </w:r>
+      <w:proofErr w:type="gramStart"/>
+      <w:r>
+        <w:t>auxilio</w:t>
+      </w:r>
+      <w:proofErr w:type="gramEnd"/>
+      <w:r>
+        <w:t xml:space="preserve"> para o cidadão.</w:t>
       </w:r>
     </w:p>
     <w:p/>
@@ -1123,7 +1167,6 @@
         <w:rPr>
           <w:color w:val="000000" w:themeColor="text1"/>
         </w:rPr>
-        <w:lastRenderedPageBreak/>
         <w:t>Desenvolver uma aplicação móvel capaz de mapear e exibir regiões com o maior número de casos do Covid-19 através de uma pesquisa realizada pela aplicação, mapeando o usuário através dos seus sintomas.</w:t>
       </w:r>
     </w:p>
@@ -1184,7 +1227,7 @@
         <w:pStyle w:val="Alnea"/>
       </w:pPr>
       <w:r>
-        <w:t>Identificar os sintomas e seus níveis de relevância na confirmação do caso.</w:t>
+        <w:t>Criar um questionário para coletar informações do indivíduo dentro do aplicativo.</w:t>
       </w:r>
     </w:p>
     <w:p>
@@ -1192,7 +1235,7 @@
         <w:pStyle w:val="Alnea"/>
       </w:pPr>
       <w:r>
-        <w:t>Criar um questionário para coletar informações do indivíduo dentro do aplicativo.</w:t>
+        <w:t>Classificar os níveis através dos sintomas disponibilizados pelo usuário,</w:t>
       </w:r>
     </w:p>
     <w:p>
@@ -4175,6 +4218,7 @@
   <w:style w:type="character" w:default="1" w:styleId="Fontepargpadro">
     <w:name w:val="Default Paragraph Font"/>
     <w:uiPriority w:val="1"/>
+    <w:semiHidden/>
     <w:unhideWhenUsed/>
   </w:style>
   <w:style w:type="table" w:default="1" w:styleId="Tabelanormal">

</xml_diff>

<commit_message>
Atualizando introdução e adicionando carta de aceite.
</commit_message>
<xml_diff>
--- a/Trabalho de Conclusão de Curso I/Trabalho de Conclusão de Curso I.docx
+++ b/Trabalho de Conclusão de Curso I/Trabalho de Conclusão de Curso I.docx
@@ -88,19 +88,11 @@
           <w:color w:val="000000" w:themeColor="text1"/>
         </w:rPr>
       </w:pPr>
-      <w:proofErr w:type="spellStart"/>
-      <w:r>
-        <w:rPr>
-          <w:color w:val="000000" w:themeColor="text1"/>
-        </w:rPr>
-        <w:t>Marlonn</w:t>
-      </w:r>
-      <w:proofErr w:type="spellEnd"/>
-      <w:r>
-        <w:rPr>
-          <w:color w:val="000000" w:themeColor="text1"/>
-        </w:rPr>
-        <w:t xml:space="preserve"> Dias Carvalhosa</w:t>
+      <w:r>
+        <w:rPr>
+          <w:color w:val="000000" w:themeColor="text1"/>
+        </w:rPr>
+        <w:t>Marlonn Dias Carvalhosa</w:t>
       </w:r>
     </w:p>
     <w:p>
@@ -609,7 +601,6 @@
         </w:rPr>
         <w:t xml:space="preserve">, </w:t>
       </w:r>
-      <w:proofErr w:type="spellStart"/>
       <w:r>
         <w:rPr>
           <w:color w:val="000000" w:themeColor="text1"/>
@@ -620,14 +611,7 @@
         <w:rPr>
           <w:color w:val="000000" w:themeColor="text1"/>
         </w:rPr>
-        <w:t>.Sc</w:t>
-      </w:r>
-      <w:proofErr w:type="spellEnd"/>
-      <w:r>
-        <w:rPr>
-          <w:color w:val="000000" w:themeColor="text1"/>
-        </w:rPr>
-        <w:t>.</w:t>
+        <w:t>.Sc.</w:t>
       </w:r>
     </w:p>
     <w:p>
@@ -1098,16 +1082,75 @@
       <w:r>
         <w:t xml:space="preserve">informações necessárias para o cuidado. Com isso, se torna um grande aliado para o governo, trazendo agilidade para a identificação e </w:t>
       </w:r>
-      <w:proofErr w:type="gramStart"/>
-      <w:r>
-        <w:t>auxilio</w:t>
-      </w:r>
-      <w:proofErr w:type="gramEnd"/>
+      <w:r>
+        <w:t>auxílio</w:t>
+      </w:r>
       <w:r>
         <w:t xml:space="preserve"> para o cidadão.</w:t>
       </w:r>
     </w:p>
-    <w:p/>
+    <w:p>
+      <w:r>
+        <w:t xml:space="preserve">Hoje, algumas das aplicações móveis usadas para agilizar a contenção da pandemia apresentam falha na exibição dos dados privados, como a localização. Conforme o </w:t>
+      </w:r>
+      <w:r>
+        <w:t>Art. 1º</w:t>
+      </w:r>
+      <w:r>
+        <w:t xml:space="preserve"> </w:t>
+      </w:r>
+      <w:r>
+        <w:t>da</w:t>
+      </w:r>
+      <w:r>
+        <w:t xml:space="preserve"> </w:t>
+      </w:r>
+      <w:r>
+        <w:t>LGPD</w:t>
+      </w:r>
+      <w:r>
+        <w:t xml:space="preserve"> (BRAZIL,</w:t>
+      </w:r>
+      <w:r>
+        <w:t xml:space="preserve"> </w:t>
+      </w:r>
+      <w:r>
+        <w:t>2018),</w:t>
+      </w:r>
+      <w:r>
+        <w:t xml:space="preserve"> deve se manter</w:t>
+      </w:r>
+      <w:r>
+        <w:t xml:space="preserve"> </w:t>
+      </w:r>
+      <w:r>
+        <w:t xml:space="preserve">o respeito a privacidade, não podendo infringir a liberdade e intimidade da pessoa. </w:t>
+      </w:r>
+      <w:r>
+        <w:t xml:space="preserve">Assim, permitindo que o usuário seja acolhido pela lei e possa buscar seus direitos, </w:t>
+      </w:r>
+      <w:r>
+        <w:t>acarretando</w:t>
+      </w:r>
+      <w:r>
+        <w:t xml:space="preserve"> severas multas caso </w:t>
+      </w:r>
+      <w:r>
+        <w:t>ocorra</w:t>
+      </w:r>
+      <w:r>
+        <w:t xml:space="preserve"> o descumprimento</w:t>
+      </w:r>
+      <w:r>
+        <w:t>.</w:t>
+      </w:r>
+      <w:r>
+        <w:t xml:space="preserve"> </w:t>
+      </w:r>
+      <w:r>
+        <w:t>TERMINAR</w:t>
+      </w:r>
+    </w:p>
     <w:p>
       <w:r>
         <w:t>.</w:t>
@@ -1271,6 +1314,7 @@
       </w:pPr>
       <w:bookmarkStart w:id="16" w:name="_Toc65743087"/>
       <w:r>
+        <w:lastRenderedPageBreak/>
         <w:t>Justificativa</w:t>
       </w:r>
       <w:bookmarkEnd w:id="16"/>

</xml_diff>

<commit_message>
Finalizando introdução e Justificativa.
</commit_message>
<xml_diff>
--- a/Trabalho de Conclusão de Curso I/Trabalho de Conclusão de Curso I.docx
+++ b/Trabalho de Conclusão de Curso I/Trabalho de Conclusão de Curso I.docx
@@ -1,6 +1,6 @@
 
 <file path=word/document.xml><?xml version="1.0" encoding="utf-8"?>
-<w:document xmlns:wpc="http://schemas.microsoft.com/office/word/2010/wordprocessingCanvas" xmlns:cx="http://schemas.microsoft.com/office/drawing/2014/chartex" xmlns:cx1="http://schemas.microsoft.com/office/drawing/2015/9/8/chartex" xmlns:cx2="http://schemas.microsoft.com/office/drawing/2015/10/21/chartex" xmlns:cx3="http://schemas.microsoft.com/office/drawing/2016/5/9/chartex" xmlns:cx4="http://schemas.microsoft.com/office/drawing/2016/5/10/chartex" xmlns:cx5="http://schemas.microsoft.com/office/drawing/2016/5/11/chartex" xmlns:cx6="http://schemas.microsoft.com/office/drawing/2016/5/12/chartex" xmlns:cx7="http://schemas.microsoft.com/office/drawing/2016/5/13/chartex" xmlns:cx8="http://schemas.microsoft.com/office/drawing/2016/5/14/chartex" xmlns:mc="http://schemas.openxmlformats.org/markup-compatibility/2006" xmlns:aink="http://schemas.microsoft.com/office/drawing/2016/ink" xmlns:am3d="http://schemas.microsoft.com/office/drawing/2017/model3d" xmlns:o="urn:schemas-microsoft-com:office:office" xmlns:r="http://schemas.openxmlformats.org/officeDocument/2006/relationships" xmlns:m="http://schemas.openxmlformats.org/officeDocument/2006/math" xmlns:v="urn:schemas-microsoft-com:vml" xmlns:wp14="http://schemas.microsoft.com/office/word/2010/wordprocessingDrawing" xmlns:wp="http://schemas.openxmlformats.org/drawingml/2006/wordprocessingDrawing" xmlns:w10="urn:schemas-microsoft-com:office:word" xmlns:w="http://schemas.openxmlformats.org/wordprocessingml/2006/main" xmlns:w14="http://schemas.microsoft.com/office/word/2010/wordml" xmlns:w15="http://schemas.microsoft.com/office/word/2012/wordml" xmlns:w16cex="http://schemas.microsoft.com/office/word/2018/wordml/cex" xmlns:w16cid="http://schemas.microsoft.com/office/word/2016/wordml/cid" xmlns:w16="http://schemas.microsoft.com/office/word/2018/wordml" xmlns:w16se="http://schemas.microsoft.com/office/word/2015/wordml/symex" xmlns:wpg="http://schemas.microsoft.com/office/word/2010/wordprocessingGroup" xmlns:wpi="http://schemas.microsoft.com/office/word/2010/wordprocessingInk" xmlns:wne="http://schemas.microsoft.com/office/word/2006/wordml" xmlns:wps="http://schemas.microsoft.com/office/word/2010/wordprocessingShape" mc:Ignorable="w14 w15 w16se w16cid w16 w16cex wp14">
+<w:document xmlns:wpc="http://schemas.microsoft.com/office/word/2010/wordprocessingCanvas" xmlns:cx="http://schemas.microsoft.com/office/drawing/2014/chartex" xmlns:cx1="http://schemas.microsoft.com/office/drawing/2015/9/8/chartex" xmlns:cx2="http://schemas.microsoft.com/office/drawing/2015/10/21/chartex" xmlns:cx3="http://schemas.microsoft.com/office/drawing/2016/5/9/chartex" xmlns:cx4="http://schemas.microsoft.com/office/drawing/2016/5/10/chartex" xmlns:cx5="http://schemas.microsoft.com/office/drawing/2016/5/11/chartex" xmlns:cx6="http://schemas.microsoft.com/office/drawing/2016/5/12/chartex" xmlns:cx7="http://schemas.microsoft.com/office/drawing/2016/5/13/chartex" xmlns:cx8="http://schemas.microsoft.com/office/drawing/2016/5/14/chartex" xmlns:mc="http://schemas.openxmlformats.org/markup-compatibility/2006" xmlns:aink="http://schemas.microsoft.com/office/drawing/2016/ink" xmlns:am3d="http://schemas.microsoft.com/office/drawing/2017/model3d" xmlns:o="urn:schemas-microsoft-com:office:office" xmlns:r="http://schemas.openxmlformats.org/officeDocument/2006/relationships" xmlns:m="http://schemas.openxmlformats.org/officeDocument/2006/math" xmlns:v="urn:schemas-microsoft-com:vml" xmlns:wp14="http://schemas.microsoft.com/office/word/2010/wordprocessingDrawing" xmlns:wp="http://schemas.openxmlformats.org/drawingml/2006/wordprocessingDrawing" xmlns:w10="urn:schemas-microsoft-com:office:word" xmlns:w="http://schemas.openxmlformats.org/wordprocessingml/2006/main" xmlns:w14="http://schemas.microsoft.com/office/word/2010/wordml" xmlns:w15="http://schemas.microsoft.com/office/word/2012/wordml" xmlns:w16cex="http://schemas.microsoft.com/office/word/2018/wordml/cex" xmlns:w16cid="http://schemas.microsoft.com/office/word/2016/wordml/cid" xmlns:w16="http://schemas.microsoft.com/office/word/2018/wordml" xmlns:w16sdtdh="http://schemas.microsoft.com/office/word/2020/wordml/sdtdatahash" xmlns:w16se="http://schemas.microsoft.com/office/word/2015/wordml/symex" xmlns:wpg="http://schemas.microsoft.com/office/word/2010/wordprocessingGroup" xmlns:wpi="http://schemas.microsoft.com/office/word/2010/wordprocessingInk" xmlns:wne="http://schemas.microsoft.com/office/word/2006/wordml" xmlns:wps="http://schemas.microsoft.com/office/word/2010/wordprocessingShape" mc:Ignorable="w14 w15 w16se w16cid w16 w16cex w16sdtdh wp14">
   <w:body>
     <w:p>
       <w:pPr>
@@ -138,6 +138,7 @@
     <w:p>
       <w:pPr>
         <w:ind w:firstLine="0"/>
+        <w:jc w:val="center"/>
         <w:rPr>
           <w:color w:val="000000" w:themeColor="text1"/>
         </w:rPr>
@@ -151,7 +152,40 @@
           <w:sz w:val="28"/>
           <w:szCs w:val="28"/>
         </w:rPr>
-        <w:t>Desenvolvimento de um aplicativo para mapeamento de casos relacionados a Covid-19</w:t>
+        <w:t>Desenvolvimento de um aplicativo</w:t>
+      </w:r>
+      <w:r>
+        <w:rPr>
+          <w:rFonts w:cs="Arial"/>
+          <w:b/>
+          <w:bCs/>
+          <w:color w:val="000000"/>
+          <w:sz w:val="28"/>
+          <w:szCs w:val="28"/>
+        </w:rPr>
+        <w:t xml:space="preserve"> </w:t>
+      </w:r>
+      <w:r>
+        <w:rPr>
+          <w:rFonts w:cs="Arial"/>
+          <w:b/>
+          <w:bCs/>
+          <w:color w:val="000000"/>
+          <w:sz w:val="28"/>
+          <w:szCs w:val="28"/>
+        </w:rPr>
+        <w:t xml:space="preserve">para </w:t>
+      </w:r>
+      <w:r>
+        <w:rPr>
+          <w:rFonts w:cs="Arial"/>
+          <w:b/>
+          <w:bCs/>
+          <w:color w:val="000000"/>
+          <w:sz w:val="28"/>
+          <w:szCs w:val="28"/>
+        </w:rPr>
+        <w:t>mapeamento de casos relacionados a Covid-19</w:t>
       </w:r>
     </w:p>
     <w:p>
@@ -337,23 +371,206 @@
           <w:color w:val="000000" w:themeColor="text1"/>
         </w:rPr>
         <w:lastRenderedPageBreak/>
-        <w:t>AUTOR</w:t>
-      </w:r>
+        <w:t>Marlonn Dias Carvalhosa</w:t>
+      </w:r>
+    </w:p>
+    <w:p>
+      <w:pPr>
+        <w:ind w:firstLine="0"/>
+        <w:rPr>
+          <w:color w:val="000000" w:themeColor="text1"/>
+        </w:rPr>
+      </w:pPr>
+    </w:p>
+    <w:p>
+      <w:pPr>
+        <w:ind w:firstLine="0"/>
+        <w:rPr>
+          <w:color w:val="000000" w:themeColor="text1"/>
+        </w:rPr>
+      </w:pPr>
+    </w:p>
+    <w:p>
+      <w:pPr>
+        <w:ind w:firstLine="0"/>
+        <w:rPr>
+          <w:color w:val="000000" w:themeColor="text1"/>
+        </w:rPr>
+      </w:pPr>
+    </w:p>
+    <w:p>
+      <w:pPr>
+        <w:ind w:firstLine="0"/>
+        <w:rPr>
+          <w:color w:val="000000" w:themeColor="text1"/>
+        </w:rPr>
+      </w:pPr>
+    </w:p>
+    <w:p>
+      <w:pPr>
+        <w:ind w:firstLine="0"/>
+        <w:rPr>
+          <w:color w:val="000000" w:themeColor="text1"/>
+        </w:rPr>
+      </w:pPr>
+    </w:p>
+    <w:p>
+      <w:pPr>
+        <w:ind w:firstLine="0"/>
+        <w:rPr>
+          <w:color w:val="000000" w:themeColor="text1"/>
+        </w:rPr>
+      </w:pPr>
+    </w:p>
+    <w:p>
+      <w:pPr>
+        <w:ind w:firstLine="0"/>
+        <w:rPr>
+          <w:color w:val="000000" w:themeColor="text1"/>
+        </w:rPr>
+      </w:pPr>
+    </w:p>
+    <w:p>
+      <w:pPr>
+        <w:ind w:firstLine="0"/>
+        <w:rPr>
+          <w:color w:val="000000" w:themeColor="text1"/>
+        </w:rPr>
+      </w:pPr>
+    </w:p>
+    <w:p>
+      <w:pPr>
+        <w:ind w:firstLine="0"/>
+        <w:rPr>
+          <w:color w:val="000000" w:themeColor="text1"/>
+        </w:rPr>
+      </w:pPr>
+    </w:p>
+    <w:p>
+      <w:pPr>
+        <w:ind w:firstLine="0"/>
+        <w:rPr>
+          <w:color w:val="000000" w:themeColor="text1"/>
+        </w:rPr>
+      </w:pPr>
+    </w:p>
+    <w:p>
+      <w:pPr>
+        <w:ind w:firstLine="0"/>
+        <w:rPr>
+          <w:color w:val="000000" w:themeColor="text1"/>
+        </w:rPr>
+      </w:pPr>
+    </w:p>
+    <w:p>
+      <w:pPr>
+        <w:ind w:firstLine="0"/>
+        <w:rPr>
+          <w:color w:val="000000" w:themeColor="text1"/>
+        </w:rPr>
+      </w:pPr>
     </w:p>
     <w:p>
       <w:pPr>
         <w:ind w:firstLine="0"/>
         <w:jc w:val="center"/>
         <w:rPr>
-          <w:color w:val="000000" w:themeColor="text1"/>
-        </w:rPr>
-      </w:pPr>
-      <w:r>
-        <w:rPr>
-          <w:color w:val="000000" w:themeColor="text1"/>
-        </w:rPr>
-        <w:t>AUTOR</w:t>
-      </w:r>
+          <w:b/>
+          <w:color w:val="000000" w:themeColor="text1"/>
+          <w:szCs w:val="20"/>
+        </w:rPr>
+      </w:pPr>
+      <w:r>
+        <w:rPr>
+          <w:b/>
+          <w:color w:val="000000" w:themeColor="text1"/>
+          <w:szCs w:val="20"/>
+        </w:rPr>
+        <w:t>TÍTULO</w:t>
+      </w:r>
+    </w:p>
+    <w:p>
+      <w:pPr>
+        <w:ind w:firstLine="0"/>
+        <w:rPr>
+          <w:color w:val="000000" w:themeColor="text1"/>
+        </w:rPr>
+      </w:pPr>
+    </w:p>
+    <w:p>
+      <w:pPr>
+        <w:spacing w:line="240" w:lineRule="auto"/>
+        <w:ind w:left="4536" w:firstLine="0"/>
+        <w:rPr>
+          <w:rFonts w:cs="Arial"/>
+          <w:color w:val="000000" w:themeColor="text1"/>
+          <w:sz w:val="22"/>
+        </w:rPr>
+      </w:pPr>
+      <w:r>
+        <w:rPr>
+          <w:rFonts w:cs="Arial"/>
+          <w:color w:val="000000" w:themeColor="text1"/>
+          <w:sz w:val="22"/>
+        </w:rPr>
+        <w:t xml:space="preserve">Trabalho de Conclusão de Curso apresentado </w:t>
+      </w:r>
+      <w:r>
+        <w:rPr>
+          <w:rFonts w:cs="Arial"/>
+          <w:color w:val="000000" w:themeColor="text1"/>
+          <w:sz w:val="22"/>
+        </w:rPr>
+        <w:t xml:space="preserve">como requisito parcial para obtenção do título de </w:t>
+      </w:r>
+      <w:r>
+        <w:rPr>
+          <w:rFonts w:cs="Arial"/>
+          <w:color w:val="000000" w:themeColor="text1"/>
+          <w:sz w:val="22"/>
+        </w:rPr>
+        <w:t xml:space="preserve">Bacharel em </w:t>
+      </w:r>
+      <w:r>
+        <w:rPr>
+          <w:rFonts w:cs="Arial"/>
+          <w:color w:val="000000" w:themeColor="text1"/>
+          <w:sz w:val="22"/>
+        </w:rPr>
+        <w:t>Sistemas de Informação</w:t>
+      </w:r>
+      <w:r>
+        <w:rPr>
+          <w:rFonts w:cs="Arial"/>
+          <w:color w:val="000000" w:themeColor="text1"/>
+          <w:sz w:val="22"/>
+        </w:rPr>
+        <w:t xml:space="preserve"> ao </w:t>
+      </w:r>
+      <w:r>
+        <w:rPr>
+          <w:rFonts w:cs="Arial"/>
+          <w:color w:val="000000" w:themeColor="text1"/>
+          <w:sz w:val="22"/>
+        </w:rPr>
+        <w:t>Centro Universitário Redentor</w:t>
+      </w:r>
+      <w:r>
+        <w:rPr>
+          <w:rFonts w:cs="Arial"/>
+          <w:color w:val="000000" w:themeColor="text1"/>
+          <w:sz w:val="22"/>
+        </w:rPr>
+        <w:t>.</w:t>
+      </w:r>
+    </w:p>
+    <w:p>
+      <w:pPr>
+        <w:ind w:firstLine="0"/>
+        <w:rPr>
+          <w:color w:val="000000" w:themeColor="text1"/>
+        </w:rPr>
+      </w:pPr>
     </w:p>
     <w:p>
       <w:pPr>
@@ -365,253 +582,28 @@
       </w:pPr>
       <w:r>
         <w:rPr>
-          <w:color w:val="000000" w:themeColor="text1"/>
-        </w:rPr>
-        <w:t>AUTOR</w:t>
-      </w:r>
-    </w:p>
-    <w:p>
-      <w:pPr>
-        <w:ind w:firstLine="0"/>
-        <w:rPr>
-          <w:color w:val="000000" w:themeColor="text1"/>
-        </w:rPr>
-      </w:pPr>
-    </w:p>
-    <w:p>
-      <w:pPr>
-        <w:ind w:firstLine="0"/>
-        <w:rPr>
-          <w:color w:val="000000" w:themeColor="text1"/>
-        </w:rPr>
-      </w:pPr>
-    </w:p>
-    <w:p>
-      <w:pPr>
-        <w:ind w:firstLine="0"/>
-        <w:rPr>
-          <w:color w:val="000000" w:themeColor="text1"/>
-        </w:rPr>
-      </w:pPr>
-    </w:p>
-    <w:p>
-      <w:pPr>
-        <w:ind w:firstLine="0"/>
-        <w:rPr>
-          <w:color w:val="000000" w:themeColor="text1"/>
-        </w:rPr>
-      </w:pPr>
-    </w:p>
-    <w:p>
-      <w:pPr>
-        <w:ind w:firstLine="0"/>
-        <w:rPr>
-          <w:color w:val="000000" w:themeColor="text1"/>
-        </w:rPr>
-      </w:pPr>
-    </w:p>
-    <w:p>
-      <w:pPr>
-        <w:ind w:firstLine="0"/>
-        <w:rPr>
-          <w:color w:val="000000" w:themeColor="text1"/>
-        </w:rPr>
-      </w:pPr>
-    </w:p>
-    <w:p>
-      <w:pPr>
-        <w:ind w:firstLine="0"/>
-        <w:rPr>
-          <w:color w:val="000000" w:themeColor="text1"/>
-        </w:rPr>
-      </w:pPr>
-    </w:p>
-    <w:p>
-      <w:pPr>
-        <w:ind w:firstLine="0"/>
-        <w:rPr>
-          <w:color w:val="000000" w:themeColor="text1"/>
-        </w:rPr>
-      </w:pPr>
-    </w:p>
-    <w:p>
-      <w:pPr>
-        <w:ind w:firstLine="0"/>
-        <w:rPr>
-          <w:color w:val="000000" w:themeColor="text1"/>
-        </w:rPr>
-      </w:pPr>
-    </w:p>
-    <w:p>
-      <w:pPr>
-        <w:ind w:firstLine="0"/>
-        <w:rPr>
-          <w:color w:val="000000" w:themeColor="text1"/>
-        </w:rPr>
-      </w:pPr>
-    </w:p>
-    <w:p>
-      <w:pPr>
-        <w:ind w:firstLine="0"/>
-        <w:rPr>
-          <w:color w:val="000000" w:themeColor="text1"/>
-        </w:rPr>
-      </w:pPr>
-    </w:p>
-    <w:p>
-      <w:pPr>
-        <w:ind w:firstLine="0"/>
-        <w:rPr>
-          <w:color w:val="000000" w:themeColor="text1"/>
-        </w:rPr>
-      </w:pPr>
-    </w:p>
-    <w:p>
-      <w:pPr>
-        <w:ind w:firstLine="0"/>
-        <w:jc w:val="center"/>
-        <w:rPr>
           <w:b/>
           <w:color w:val="000000" w:themeColor="text1"/>
-          <w:szCs w:val="20"/>
-        </w:rPr>
-      </w:pPr>
-      <w:r>
-        <w:rPr>
-          <w:b/>
-          <w:color w:val="000000" w:themeColor="text1"/>
-          <w:szCs w:val="20"/>
-        </w:rPr>
-        <w:t>TÍTULO</w:t>
-      </w:r>
-    </w:p>
-    <w:p>
-      <w:pPr>
-        <w:ind w:firstLine="0"/>
-        <w:rPr>
-          <w:color w:val="000000" w:themeColor="text1"/>
-        </w:rPr>
-      </w:pPr>
-    </w:p>
-    <w:p>
-      <w:pPr>
-        <w:spacing w:line="240" w:lineRule="auto"/>
-        <w:ind w:left="4536" w:firstLine="0"/>
-        <w:rPr>
-          <w:rFonts w:cs="Arial"/>
-          <w:color w:val="000000" w:themeColor="text1"/>
-          <w:sz w:val="22"/>
-        </w:rPr>
-      </w:pPr>
-      <w:r>
-        <w:rPr>
-          <w:rFonts w:cs="Arial"/>
-          <w:color w:val="000000" w:themeColor="text1"/>
-          <w:sz w:val="22"/>
-        </w:rPr>
-        <w:t xml:space="preserve">Trabalho de Conclusão de Curso apresentado </w:t>
-      </w:r>
-      <w:r>
-        <w:rPr>
-          <w:rFonts w:cs="Arial"/>
-          <w:color w:val="000000" w:themeColor="text1"/>
-          <w:sz w:val="22"/>
-        </w:rPr>
-        <w:t xml:space="preserve">como requisito parcial para obtenção do título de </w:t>
-      </w:r>
-      <w:r>
-        <w:rPr>
-          <w:rFonts w:cs="Arial"/>
-          <w:color w:val="000000" w:themeColor="text1"/>
-          <w:sz w:val="22"/>
-        </w:rPr>
-        <w:t xml:space="preserve">Bacharel em </w:t>
-      </w:r>
-      <w:r>
-        <w:rPr>
-          <w:rFonts w:cs="Arial"/>
-          <w:color w:val="000000" w:themeColor="text1"/>
-          <w:sz w:val="22"/>
-        </w:rPr>
-        <w:t>Engenharia Civil</w:t>
-      </w:r>
-      <w:r>
-        <w:rPr>
-          <w:rFonts w:cs="Arial"/>
-          <w:color w:val="000000" w:themeColor="text1"/>
-          <w:sz w:val="22"/>
-        </w:rPr>
-        <w:t xml:space="preserve"> ao </w:t>
-      </w:r>
-      <w:r>
-        <w:rPr>
-          <w:rFonts w:cs="Arial"/>
-          <w:color w:val="000000" w:themeColor="text1"/>
-          <w:sz w:val="22"/>
-        </w:rPr>
-        <w:t>Centro Universitário Redentor</w:t>
-      </w:r>
-      <w:r>
-        <w:rPr>
-          <w:rFonts w:cs="Arial"/>
-          <w:color w:val="000000" w:themeColor="text1"/>
-          <w:sz w:val="22"/>
+        </w:rPr>
+        <w:t>Orientador:</w:t>
+      </w:r>
+      <w:r>
+        <w:rPr>
+          <w:color w:val="000000" w:themeColor="text1"/>
+        </w:rPr>
+        <w:t xml:space="preserve"> </w:t>
+      </w:r>
+      <w:r>
+        <w:rPr>
+          <w:color w:val="000000" w:themeColor="text1"/>
+        </w:rPr>
+        <w:t>Raphael Ferreira Ramos</w:t>
+      </w:r>
+      <w:r>
+        <w:rPr>
+          <w:color w:val="000000" w:themeColor="text1"/>
         </w:rPr>
         <w:t>.</w:t>
-      </w:r>
-    </w:p>
-    <w:p>
-      <w:pPr>
-        <w:ind w:firstLine="0"/>
-        <w:rPr>
-          <w:color w:val="000000" w:themeColor="text1"/>
-        </w:rPr>
-      </w:pPr>
-    </w:p>
-    <w:p>
-      <w:pPr>
-        <w:ind w:firstLine="0"/>
-        <w:jc w:val="center"/>
-        <w:rPr>
-          <w:color w:val="000000" w:themeColor="text1"/>
-        </w:rPr>
-      </w:pPr>
-      <w:r>
-        <w:rPr>
-          <w:b/>
-          <w:color w:val="000000" w:themeColor="text1"/>
-        </w:rPr>
-        <w:t>Orientador:</w:t>
-      </w:r>
-      <w:r>
-        <w:rPr>
-          <w:color w:val="000000" w:themeColor="text1"/>
-        </w:rPr>
-        <w:t xml:space="preserve"> </w:t>
-      </w:r>
-      <w:r>
-        <w:rPr>
-          <w:color w:val="000000" w:themeColor="text1"/>
-        </w:rPr>
-        <w:t>Nome</w:t>
-      </w:r>
-      <w:r>
-        <w:rPr>
-          <w:color w:val="000000" w:themeColor="text1"/>
-        </w:rPr>
-        <w:t xml:space="preserve">, </w:t>
-      </w:r>
-      <w:r>
-        <w:rPr>
-          <w:color w:val="000000" w:themeColor="text1"/>
-        </w:rPr>
-        <w:t>D</w:t>
-      </w:r>
-      <w:r>
-        <w:rPr>
-          <w:color w:val="000000" w:themeColor="text1"/>
-        </w:rPr>
-        <w:t>.Sc.</w:t>
       </w:r>
     </w:p>
     <w:p>
@@ -948,91 +940,129 @@
       <w:r>
         <w:t xml:space="preserve"> desenvolveram uma </w:t>
       </w:r>
+      <w:proofErr w:type="spellStart"/>
       <w:r>
         <w:rPr>
           <w:i/>
           <w:iCs/>
         </w:rPr>
-        <w:t>Application Programming Interface</w:t>
-      </w:r>
-      <w:r>
-        <w:t xml:space="preserve"> (API)</w:t>
-      </w:r>
-      <w:r>
-        <w:t>, com intuito de que seja criado aplicações para notificar os usuários de possíveis exposições ao Covid-19.</w:t>
-      </w:r>
-      <w:r>
-        <w:t xml:space="preserve"> (GOOGLE, 2021)</w:t>
-      </w:r>
-      <w:r>
-        <w:t>.</w:t>
-      </w:r>
-    </w:p>
-    <w:p>
-      <w:r>
-        <w:t>Na Coreia do Sul, o governo mantem um banco de dados públicos dos pacientes, com informações como, idade e rotas de viagens. Em Taiwan, à medida que foi tomada é de rastrear as pessoas em quarentena pelo celular. Por outro lado, em Cingapura, foi criado um aplicativo móvel capaz de obter informações de localização e notificar usuários caso estejam próximos e algum deles tenha sido contaminado pelo vírus</w:t>
-      </w:r>
-      <w:r>
-        <w:t xml:space="preserve">. </w:t>
-      </w:r>
-      <w:r>
-        <w:t>(CHO et al., 2020)</w:t>
-      </w:r>
-      <w:r>
-        <w:t xml:space="preserve">. A aplicação funciona por meio da conexão </w:t>
-      </w:r>
+        <w:t>Application</w:t>
+      </w:r>
+      <w:proofErr w:type="spellEnd"/>
       <w:r>
         <w:rPr>
           <w:i/>
           <w:iCs/>
         </w:rPr>
-        <w:t>Bluetooth</w:t>
-      </w:r>
+        <w:t xml:space="preserve"> </w:t>
+      </w:r>
+      <w:proofErr w:type="spellStart"/>
       <w:r>
         <w:rPr>
           <w:i/>
           <w:iCs/>
         </w:rPr>
-        <w:t xml:space="preserve">, </w:t>
-      </w:r>
-      <w:r>
-        <w:t xml:space="preserve">identificando </w:t>
-      </w:r>
-      <w:r>
-        <w:t>e comparando através de</w:t>
-      </w:r>
-      <w:r>
-        <w:t xml:space="preserve"> </w:t>
-      </w:r>
+        <w:t>Programming</w:t>
+      </w:r>
+      <w:proofErr w:type="spellEnd"/>
       <w:r>
         <w:rPr>
           <w:i/>
           <w:iCs/>
         </w:rPr>
-        <w:t>Token</w:t>
+        <w:t xml:space="preserve"> Interface</w:t>
+      </w:r>
+      <w:r>
+        <w:t xml:space="preserve"> (API)</w:t>
+      </w:r>
+      <w:r>
+        <w:t>, com intuito de que seja criado aplicações para notificar os usuários de possíveis exposições ao Covid-19.</w:t>
+      </w:r>
+      <w:r>
+        <w:t xml:space="preserve"> (GOOGLE, 2021)</w:t>
+      </w:r>
+      <w:r>
+        <w:t>.</w:t>
+      </w:r>
+    </w:p>
+    <w:p>
+      <w:r>
+        <w:t xml:space="preserve">Na Coreia do Sul, </w:t>
+      </w:r>
+      <w:r>
+        <w:t>o governo mantem</w:t>
+      </w:r>
+      <w:r>
+        <w:t xml:space="preserve"> um banco de dados públicos dos pacientes, com informações como, idade e rotas de viagens. Em Taiwan, à medida que foi tomada é de rastrear as pessoas em quarentena pelo celular. Por outro lado, em Cingapura, foi criado um aplicativo móvel capaz de obter informações de localização e notificar usuários caso estejam próximos e algum deles tenha sido contaminado pelo vírus</w:t>
+      </w:r>
+      <w:r>
+        <w:t xml:space="preserve">. </w:t>
+      </w:r>
+      <w:r>
+        <w:t>(CHO et al., 2020)</w:t>
+      </w:r>
+      <w:r>
+        <w:t xml:space="preserve">. A aplicação funciona por meio da conexão </w:t>
       </w:r>
       <w:r>
         <w:rPr>
           <w:i/>
           <w:iCs/>
         </w:rPr>
-        <w:t>s</w:t>
-      </w:r>
-      <w:r>
-        <w:t xml:space="preserve">. Caso um indivíduo for diagnosticado com o Covid-19, ele será notificado pelo centro de saúde para divulgar seus dados no aplicativo, que inclui a lista de </w:t>
+        <w:t>Bluetooth</w:t>
       </w:r>
       <w:r>
         <w:rPr>
           <w:i/>
           <w:iCs/>
         </w:rPr>
-        <w:t>tokens</w:t>
+        <w:t xml:space="preserve">, </w:t>
+      </w:r>
+      <w:r>
+        <w:t xml:space="preserve">identificando </w:t>
+      </w:r>
+      <w:r>
+        <w:t>e comparando através de</w:t>
+      </w:r>
+      <w:r>
+        <w:t xml:space="preserve"> </w:t>
       </w:r>
       <w:r>
         <w:rPr>
           <w:i/>
           <w:iCs/>
         </w:rPr>
+        <w:t>Token</w:t>
+      </w:r>
+      <w:r>
+        <w:rPr>
+          <w:i/>
+          <w:iCs/>
+        </w:rPr>
+        <w:t>s</w:t>
+      </w:r>
+      <w:r>
+        <w:t xml:space="preserve">. Caso um indivíduo for diagnosticado com o Covid-19, ele será notificado pelo centro de saúde para divulgar seus dados no aplicativo, que inclui a lista de </w:t>
+      </w:r>
+      <w:r>
+        <w:rPr>
+          <w:i/>
+          <w:iCs/>
+        </w:rPr>
+        <w:t>T</w:t>
+      </w:r>
+      <w:r>
+        <w:rPr>
+          <w:i/>
+          <w:iCs/>
+        </w:rPr>
+        <w:t>okens</w:t>
+      </w:r>
+      <w:r>
+        <w:rPr>
+          <w:i/>
+          <w:iCs/>
+        </w:rPr>
         <w:t>.</w:t>
       </w:r>
       <w:r>
@@ -1144,13 +1174,26 @@
       <w:r>
         <w:t>.</w:t>
       </w:r>
-      <w:r>
-        <w:t xml:space="preserve"> </w:t>
-      </w:r>
-      <w:r>
-        <w:t>TERMINAR</w:t>
-      </w:r>
-    </w:p>
+    </w:p>
+    <w:p/>
+    <w:p/>
+    <w:p/>
+    <w:p/>
+    <w:p/>
+    <w:p/>
+    <w:p/>
+    <w:p/>
+    <w:p/>
+    <w:p/>
+    <w:p/>
+    <w:p/>
+    <w:p/>
+    <w:p/>
+    <w:p/>
+    <w:p/>
+    <w:p/>
+    <w:p/>
+    <w:p/>
     <w:p>
       <w:r>
         <w:t>.</w:t>
@@ -1171,6 +1214,7 @@
         <w:rPr>
           <w:color w:val="000000" w:themeColor="text1"/>
         </w:rPr>
+        <w:lastRenderedPageBreak/>
         <w:t>Objetivos</w:t>
       </w:r>
       <w:bookmarkEnd w:id="4"/>
@@ -1307,17 +1351,6 @@
       <w:r>
         <w:t>informar a população de forma simples.</w:t>
       </w:r>
-    </w:p>
-    <w:p>
-      <w:pPr>
-        <w:pStyle w:val="Ttulo2"/>
-      </w:pPr>
-      <w:bookmarkStart w:id="16" w:name="_Toc65743087"/>
-      <w:r>
-        <w:lastRenderedPageBreak/>
-        <w:t>Justificativa</w:t>
-      </w:r>
-      <w:bookmarkEnd w:id="16"/>
     </w:p>
     <w:p>
       <w:pPr>
@@ -1327,9 +1360,6 @@
           <w:numId w:val="0"/>
         </w:numPr>
         <w:ind w:left="993" w:hanging="284"/>
-        <w:rPr>
-          <w:color w:val="000000" w:themeColor="text1"/>
-        </w:rPr>
       </w:pPr>
     </w:p>
     <w:p>
@@ -1340,10 +1370,191 @@
           <w:numId w:val="0"/>
         </w:numPr>
         <w:ind w:left="993" w:hanging="284"/>
-        <w:rPr>
-          <w:color w:val="000000" w:themeColor="text1"/>
-        </w:rPr>
-      </w:pPr>
+      </w:pPr>
+    </w:p>
+    <w:p>
+      <w:pPr>
+        <w:pStyle w:val="Alnea"/>
+        <w:numPr>
+          <w:ilvl w:val="0"/>
+          <w:numId w:val="0"/>
+        </w:numPr>
+        <w:ind w:left="993" w:hanging="284"/>
+      </w:pPr>
+    </w:p>
+    <w:p>
+      <w:pPr>
+        <w:pStyle w:val="Alnea"/>
+        <w:numPr>
+          <w:ilvl w:val="0"/>
+          <w:numId w:val="0"/>
+        </w:numPr>
+        <w:ind w:left="993" w:hanging="284"/>
+      </w:pPr>
+    </w:p>
+    <w:p>
+      <w:pPr>
+        <w:pStyle w:val="Alnea"/>
+        <w:numPr>
+          <w:ilvl w:val="0"/>
+          <w:numId w:val="0"/>
+        </w:numPr>
+        <w:ind w:left="993" w:hanging="284"/>
+      </w:pPr>
+    </w:p>
+    <w:p>
+      <w:pPr>
+        <w:pStyle w:val="Alnea"/>
+        <w:numPr>
+          <w:ilvl w:val="0"/>
+          <w:numId w:val="0"/>
+        </w:numPr>
+        <w:ind w:left="993" w:hanging="284"/>
+      </w:pPr>
+    </w:p>
+    <w:p>
+      <w:pPr>
+        <w:pStyle w:val="Alnea"/>
+        <w:numPr>
+          <w:ilvl w:val="0"/>
+          <w:numId w:val="0"/>
+        </w:numPr>
+        <w:ind w:left="993" w:hanging="284"/>
+      </w:pPr>
+    </w:p>
+    <w:p>
+      <w:pPr>
+        <w:pStyle w:val="Alnea"/>
+        <w:numPr>
+          <w:ilvl w:val="0"/>
+          <w:numId w:val="0"/>
+        </w:numPr>
+        <w:ind w:left="993" w:hanging="284"/>
+      </w:pPr>
+    </w:p>
+    <w:p>
+      <w:pPr>
+        <w:pStyle w:val="Alnea"/>
+        <w:numPr>
+          <w:ilvl w:val="0"/>
+          <w:numId w:val="0"/>
+        </w:numPr>
+        <w:ind w:left="993" w:hanging="284"/>
+      </w:pPr>
+    </w:p>
+    <w:p>
+      <w:pPr>
+        <w:pStyle w:val="Alnea"/>
+        <w:numPr>
+          <w:ilvl w:val="0"/>
+          <w:numId w:val="0"/>
+        </w:numPr>
+        <w:ind w:left="993" w:hanging="284"/>
+      </w:pPr>
+    </w:p>
+    <w:p>
+      <w:pPr>
+        <w:pStyle w:val="Alnea"/>
+        <w:numPr>
+          <w:ilvl w:val="0"/>
+          <w:numId w:val="0"/>
+        </w:numPr>
+        <w:ind w:left="993" w:hanging="284"/>
+      </w:pPr>
+    </w:p>
+    <w:p>
+      <w:pPr>
+        <w:pStyle w:val="Alnea"/>
+        <w:numPr>
+          <w:ilvl w:val="0"/>
+          <w:numId w:val="0"/>
+        </w:numPr>
+        <w:ind w:left="993" w:hanging="284"/>
+      </w:pPr>
+    </w:p>
+    <w:p>
+      <w:pPr>
+        <w:pStyle w:val="Ttulo2"/>
+      </w:pPr>
+      <w:bookmarkStart w:id="16" w:name="_Toc65743087"/>
+      <w:r>
+        <w:lastRenderedPageBreak/>
+        <w:t>Justificativa</w:t>
+      </w:r>
+      <w:bookmarkEnd w:id="16"/>
+    </w:p>
+    <w:p>
+      <w:pPr>
+        <w:pStyle w:val="Alnea"/>
+        <w:numPr>
+          <w:ilvl w:val="0"/>
+          <w:numId w:val="0"/>
+        </w:numPr>
+        <w:ind w:left="709" w:firstLine="707"/>
+        <w:rPr>
+          <w:color w:val="000000" w:themeColor="text1"/>
+        </w:rPr>
+      </w:pPr>
+      <w:r>
+        <w:rPr>
+          <w:color w:val="000000" w:themeColor="text1"/>
+        </w:rPr>
+        <w:t>C</w:t>
+      </w:r>
+      <w:r>
+        <w:rPr>
+          <w:color w:val="000000" w:themeColor="text1"/>
+        </w:rPr>
+        <w:t xml:space="preserve">om </w:t>
+      </w:r>
+      <w:r>
+        <w:rPr>
+          <w:color w:val="000000" w:themeColor="text1"/>
+        </w:rPr>
+        <w:t>o</w:t>
+      </w:r>
+      <w:r>
+        <w:rPr>
+          <w:color w:val="000000" w:themeColor="text1"/>
+        </w:rPr>
+        <w:t xml:space="preserve"> </w:t>
+      </w:r>
+      <w:r>
+        <w:rPr>
+          <w:color w:val="000000" w:themeColor="text1"/>
+        </w:rPr>
+        <w:t>desenvolvimento da aplicação, espera-se que seja mais eficaz o combate e prevenção</w:t>
+      </w:r>
+      <w:r>
+        <w:rPr>
+          <w:color w:val="000000" w:themeColor="text1"/>
+        </w:rPr>
+        <w:t xml:space="preserve"> </w:t>
+      </w:r>
+      <w:r>
+        <w:rPr>
+          <w:color w:val="000000" w:themeColor="text1"/>
+        </w:rPr>
+        <w:t xml:space="preserve">do </w:t>
+      </w:r>
+      <w:r>
+        <w:rPr>
+          <w:color w:val="000000" w:themeColor="text1"/>
+        </w:rPr>
+        <w:t>coronavírus</w:t>
+      </w:r>
+      <w:r>
+        <w:rPr>
+          <w:color w:val="000000" w:themeColor="text1"/>
+        </w:rPr>
+        <w:t>. Diante a grande exposiç</w:t>
+      </w:r>
+      <w:r>
+        <w:rPr>
+          <w:color w:val="000000" w:themeColor="text1"/>
+        </w:rPr>
+        <w:t>ão a tecnologia por conta da pandemia, cidadãos com poucas experiências acabam ficando mais vulneráveis por conta de aplicações falhas. O intuito é que seja desenvolvido um aplicativo móvel capaz de trazer além da informação, também segurança com os dados como o de localização do usuário, não lhe tornando exposto para todos que utilizam a aplicação.</w:t>
+      </w:r>
     </w:p>
     <w:p>
       <w:pPr>
@@ -1785,7 +1996,7 @@
 </file>
 
 <file path=word/endnotes.xml><?xml version="1.0" encoding="utf-8"?>
-<w:endnotes xmlns:wpc="http://schemas.microsoft.com/office/word/2010/wordprocessingCanvas" xmlns:cx="http://schemas.microsoft.com/office/drawing/2014/chartex" xmlns:cx1="http://schemas.microsoft.com/office/drawing/2015/9/8/chartex" xmlns:cx2="http://schemas.microsoft.com/office/drawing/2015/10/21/chartex" xmlns:cx3="http://schemas.microsoft.com/office/drawing/2016/5/9/chartex" xmlns:cx4="http://schemas.microsoft.com/office/drawing/2016/5/10/chartex" xmlns:cx5="http://schemas.microsoft.com/office/drawing/2016/5/11/chartex" xmlns:cx6="http://schemas.microsoft.com/office/drawing/2016/5/12/chartex" xmlns:cx7="http://schemas.microsoft.com/office/drawing/2016/5/13/chartex" xmlns:cx8="http://schemas.microsoft.com/office/drawing/2016/5/14/chartex" xmlns:mc="http://schemas.openxmlformats.org/markup-compatibility/2006" xmlns:aink="http://schemas.microsoft.com/office/drawing/2016/ink" xmlns:am3d="http://schemas.microsoft.com/office/drawing/2017/model3d" xmlns:o="urn:schemas-microsoft-com:office:office" xmlns:r="http://schemas.openxmlformats.org/officeDocument/2006/relationships" xmlns:m="http://schemas.openxmlformats.org/officeDocument/2006/math" xmlns:v="urn:schemas-microsoft-com:vml" xmlns:wp14="http://schemas.microsoft.com/office/word/2010/wordprocessingDrawing" xmlns:wp="http://schemas.openxmlformats.org/drawingml/2006/wordprocessingDrawing" xmlns:w10="urn:schemas-microsoft-com:office:word" xmlns:w="http://schemas.openxmlformats.org/wordprocessingml/2006/main" xmlns:w14="http://schemas.microsoft.com/office/word/2010/wordml" xmlns:w15="http://schemas.microsoft.com/office/word/2012/wordml" xmlns:w16cex="http://schemas.microsoft.com/office/word/2018/wordml/cex" xmlns:w16cid="http://schemas.microsoft.com/office/word/2016/wordml/cid" xmlns:w16="http://schemas.microsoft.com/office/word/2018/wordml" xmlns:w16se="http://schemas.microsoft.com/office/word/2015/wordml/symex" xmlns:wpg="http://schemas.microsoft.com/office/word/2010/wordprocessingGroup" xmlns:wpi="http://schemas.microsoft.com/office/word/2010/wordprocessingInk" xmlns:wne="http://schemas.microsoft.com/office/word/2006/wordml" xmlns:wps="http://schemas.microsoft.com/office/word/2010/wordprocessingShape" mc:Ignorable="w14 w15 w16se w16cid w16 w16cex wp14">
+<w:endnotes xmlns:wpc="http://schemas.microsoft.com/office/word/2010/wordprocessingCanvas" xmlns:cx="http://schemas.microsoft.com/office/drawing/2014/chartex" xmlns:cx1="http://schemas.microsoft.com/office/drawing/2015/9/8/chartex" xmlns:cx2="http://schemas.microsoft.com/office/drawing/2015/10/21/chartex" xmlns:cx3="http://schemas.microsoft.com/office/drawing/2016/5/9/chartex" xmlns:cx4="http://schemas.microsoft.com/office/drawing/2016/5/10/chartex" xmlns:cx5="http://schemas.microsoft.com/office/drawing/2016/5/11/chartex" xmlns:cx6="http://schemas.microsoft.com/office/drawing/2016/5/12/chartex" xmlns:cx7="http://schemas.microsoft.com/office/drawing/2016/5/13/chartex" xmlns:cx8="http://schemas.microsoft.com/office/drawing/2016/5/14/chartex" xmlns:mc="http://schemas.openxmlformats.org/markup-compatibility/2006" xmlns:aink="http://schemas.microsoft.com/office/drawing/2016/ink" xmlns:am3d="http://schemas.microsoft.com/office/drawing/2017/model3d" xmlns:o="urn:schemas-microsoft-com:office:office" xmlns:r="http://schemas.openxmlformats.org/officeDocument/2006/relationships" xmlns:m="http://schemas.openxmlformats.org/officeDocument/2006/math" xmlns:v="urn:schemas-microsoft-com:vml" xmlns:wp14="http://schemas.microsoft.com/office/word/2010/wordprocessingDrawing" xmlns:wp="http://schemas.openxmlformats.org/drawingml/2006/wordprocessingDrawing" xmlns:w10="urn:schemas-microsoft-com:office:word" xmlns:w="http://schemas.openxmlformats.org/wordprocessingml/2006/main" xmlns:w14="http://schemas.microsoft.com/office/word/2010/wordml" xmlns:w15="http://schemas.microsoft.com/office/word/2012/wordml" xmlns:w16cex="http://schemas.microsoft.com/office/word/2018/wordml/cex" xmlns:w16cid="http://schemas.microsoft.com/office/word/2016/wordml/cid" xmlns:w16="http://schemas.microsoft.com/office/word/2018/wordml" xmlns:w16sdtdh="http://schemas.microsoft.com/office/word/2020/wordml/sdtdatahash" xmlns:w16se="http://schemas.microsoft.com/office/word/2015/wordml/symex" xmlns:wpg="http://schemas.microsoft.com/office/word/2010/wordprocessingGroup" xmlns:wpi="http://schemas.microsoft.com/office/word/2010/wordprocessingInk" xmlns:wne="http://schemas.microsoft.com/office/word/2006/wordml" xmlns:wps="http://schemas.microsoft.com/office/word/2010/wordprocessingShape" mc:Ignorable="w14 w15 w16se w16cid w16 w16cex w16sdtdh wp14">
   <w:endnote w:type="separator" w:id="-1">
     <w:p>
       <w:pPr>
@@ -1810,7 +2021,7 @@
 </file>
 
 <file path=word/footer1.xml><?xml version="1.0" encoding="utf-8"?>
-<w:ftr xmlns:wpc="http://schemas.microsoft.com/office/word/2010/wordprocessingCanvas" xmlns:cx="http://schemas.microsoft.com/office/drawing/2014/chartex" xmlns:cx1="http://schemas.microsoft.com/office/drawing/2015/9/8/chartex" xmlns:cx2="http://schemas.microsoft.com/office/drawing/2015/10/21/chartex" xmlns:cx3="http://schemas.microsoft.com/office/drawing/2016/5/9/chartex" xmlns:cx4="http://schemas.microsoft.com/office/drawing/2016/5/10/chartex" xmlns:cx5="http://schemas.microsoft.com/office/drawing/2016/5/11/chartex" xmlns:cx6="http://schemas.microsoft.com/office/drawing/2016/5/12/chartex" xmlns:cx7="http://schemas.microsoft.com/office/drawing/2016/5/13/chartex" xmlns:cx8="http://schemas.microsoft.com/office/drawing/2016/5/14/chartex" xmlns:mc="http://schemas.openxmlformats.org/markup-compatibility/2006" xmlns:aink="http://schemas.microsoft.com/office/drawing/2016/ink" xmlns:am3d="http://schemas.microsoft.com/office/drawing/2017/model3d" xmlns:o="urn:schemas-microsoft-com:office:office" xmlns:r="http://schemas.openxmlformats.org/officeDocument/2006/relationships" xmlns:m="http://schemas.openxmlformats.org/officeDocument/2006/math" xmlns:v="urn:schemas-microsoft-com:vml" xmlns:wp14="http://schemas.microsoft.com/office/word/2010/wordprocessingDrawing" xmlns:wp="http://schemas.openxmlformats.org/drawingml/2006/wordprocessingDrawing" xmlns:w10="urn:schemas-microsoft-com:office:word" xmlns:w="http://schemas.openxmlformats.org/wordprocessingml/2006/main" xmlns:w14="http://schemas.microsoft.com/office/word/2010/wordml" xmlns:w15="http://schemas.microsoft.com/office/word/2012/wordml" xmlns:w16cex="http://schemas.microsoft.com/office/word/2018/wordml/cex" xmlns:w16cid="http://schemas.microsoft.com/office/word/2016/wordml/cid" xmlns:w16="http://schemas.microsoft.com/office/word/2018/wordml" xmlns:w16se="http://schemas.microsoft.com/office/word/2015/wordml/symex" xmlns:wpg="http://schemas.microsoft.com/office/word/2010/wordprocessingGroup" xmlns:wpi="http://schemas.microsoft.com/office/word/2010/wordprocessingInk" xmlns:wne="http://schemas.microsoft.com/office/word/2006/wordml" xmlns:wps="http://schemas.microsoft.com/office/word/2010/wordprocessingShape" mc:Ignorable="w14 w15 w16se w16cid w16 w16cex wp14">
+<w:ftr xmlns:wpc="http://schemas.microsoft.com/office/word/2010/wordprocessingCanvas" xmlns:cx="http://schemas.microsoft.com/office/drawing/2014/chartex" xmlns:cx1="http://schemas.microsoft.com/office/drawing/2015/9/8/chartex" xmlns:cx2="http://schemas.microsoft.com/office/drawing/2015/10/21/chartex" xmlns:cx3="http://schemas.microsoft.com/office/drawing/2016/5/9/chartex" xmlns:cx4="http://schemas.microsoft.com/office/drawing/2016/5/10/chartex" xmlns:cx5="http://schemas.microsoft.com/office/drawing/2016/5/11/chartex" xmlns:cx6="http://schemas.microsoft.com/office/drawing/2016/5/12/chartex" xmlns:cx7="http://schemas.microsoft.com/office/drawing/2016/5/13/chartex" xmlns:cx8="http://schemas.microsoft.com/office/drawing/2016/5/14/chartex" xmlns:mc="http://schemas.openxmlformats.org/markup-compatibility/2006" xmlns:aink="http://schemas.microsoft.com/office/drawing/2016/ink" xmlns:am3d="http://schemas.microsoft.com/office/drawing/2017/model3d" xmlns:o="urn:schemas-microsoft-com:office:office" xmlns:r="http://schemas.openxmlformats.org/officeDocument/2006/relationships" xmlns:m="http://schemas.openxmlformats.org/officeDocument/2006/math" xmlns:v="urn:schemas-microsoft-com:vml" xmlns:wp14="http://schemas.microsoft.com/office/word/2010/wordprocessingDrawing" xmlns:wp="http://schemas.openxmlformats.org/drawingml/2006/wordprocessingDrawing" xmlns:w10="urn:schemas-microsoft-com:office:word" xmlns:w="http://schemas.openxmlformats.org/wordprocessingml/2006/main" xmlns:w14="http://schemas.microsoft.com/office/word/2010/wordml" xmlns:w15="http://schemas.microsoft.com/office/word/2012/wordml" xmlns:w16cex="http://schemas.microsoft.com/office/word/2018/wordml/cex" xmlns:w16cid="http://schemas.microsoft.com/office/word/2016/wordml/cid" xmlns:w16="http://schemas.microsoft.com/office/word/2018/wordml" xmlns:w16sdtdh="http://schemas.microsoft.com/office/word/2020/wordml/sdtdatahash" xmlns:w16se="http://schemas.microsoft.com/office/word/2015/wordml/symex" xmlns:wpg="http://schemas.microsoft.com/office/word/2010/wordprocessingGroup" xmlns:wpi="http://schemas.microsoft.com/office/word/2010/wordprocessingInk" xmlns:wne="http://schemas.microsoft.com/office/word/2006/wordml" xmlns:wps="http://schemas.microsoft.com/office/word/2010/wordprocessingShape" mc:Ignorable="w14 w15 w16se w16cid w16 w16cex w16sdtdh wp14">
   <w:p>
     <w:pPr>
       <w:pStyle w:val="Rodap"/>
@@ -1827,7 +2038,7 @@
 </file>
 
 <file path=word/footer2.xml><?xml version="1.0" encoding="utf-8"?>
-<w:ftr xmlns:wpc="http://schemas.microsoft.com/office/word/2010/wordprocessingCanvas" xmlns:cx="http://schemas.microsoft.com/office/drawing/2014/chartex" xmlns:cx1="http://schemas.microsoft.com/office/drawing/2015/9/8/chartex" xmlns:cx2="http://schemas.microsoft.com/office/drawing/2015/10/21/chartex" xmlns:cx3="http://schemas.microsoft.com/office/drawing/2016/5/9/chartex" xmlns:cx4="http://schemas.microsoft.com/office/drawing/2016/5/10/chartex" xmlns:cx5="http://schemas.microsoft.com/office/drawing/2016/5/11/chartex" xmlns:cx6="http://schemas.microsoft.com/office/drawing/2016/5/12/chartex" xmlns:cx7="http://schemas.microsoft.com/office/drawing/2016/5/13/chartex" xmlns:cx8="http://schemas.microsoft.com/office/drawing/2016/5/14/chartex" xmlns:mc="http://schemas.openxmlformats.org/markup-compatibility/2006" xmlns:aink="http://schemas.microsoft.com/office/drawing/2016/ink" xmlns:am3d="http://schemas.microsoft.com/office/drawing/2017/model3d" xmlns:o="urn:schemas-microsoft-com:office:office" xmlns:r="http://schemas.openxmlformats.org/officeDocument/2006/relationships" xmlns:m="http://schemas.openxmlformats.org/officeDocument/2006/math" xmlns:v="urn:schemas-microsoft-com:vml" xmlns:wp14="http://schemas.microsoft.com/office/word/2010/wordprocessingDrawing" xmlns:wp="http://schemas.openxmlformats.org/drawingml/2006/wordprocessingDrawing" xmlns:w10="urn:schemas-microsoft-com:office:word" xmlns:w="http://schemas.openxmlformats.org/wordprocessingml/2006/main" xmlns:w14="http://schemas.microsoft.com/office/word/2010/wordml" xmlns:w15="http://schemas.microsoft.com/office/word/2012/wordml" xmlns:w16cex="http://schemas.microsoft.com/office/word/2018/wordml/cex" xmlns:w16cid="http://schemas.microsoft.com/office/word/2016/wordml/cid" xmlns:w16="http://schemas.microsoft.com/office/word/2018/wordml" xmlns:w16se="http://schemas.microsoft.com/office/word/2015/wordml/symex" xmlns:wpg="http://schemas.microsoft.com/office/word/2010/wordprocessingGroup" xmlns:wpi="http://schemas.microsoft.com/office/word/2010/wordprocessingInk" xmlns:wne="http://schemas.microsoft.com/office/word/2006/wordml" xmlns:wps="http://schemas.microsoft.com/office/word/2010/wordprocessingShape" mc:Ignorable="w14 w15 w16se w16cid w16 w16cex wp14">
+<w:ftr xmlns:wpc="http://schemas.microsoft.com/office/word/2010/wordprocessingCanvas" xmlns:cx="http://schemas.microsoft.com/office/drawing/2014/chartex" xmlns:cx1="http://schemas.microsoft.com/office/drawing/2015/9/8/chartex" xmlns:cx2="http://schemas.microsoft.com/office/drawing/2015/10/21/chartex" xmlns:cx3="http://schemas.microsoft.com/office/drawing/2016/5/9/chartex" xmlns:cx4="http://schemas.microsoft.com/office/drawing/2016/5/10/chartex" xmlns:cx5="http://schemas.microsoft.com/office/drawing/2016/5/11/chartex" xmlns:cx6="http://schemas.microsoft.com/office/drawing/2016/5/12/chartex" xmlns:cx7="http://schemas.microsoft.com/office/drawing/2016/5/13/chartex" xmlns:cx8="http://schemas.microsoft.com/office/drawing/2016/5/14/chartex" xmlns:mc="http://schemas.openxmlformats.org/markup-compatibility/2006" xmlns:aink="http://schemas.microsoft.com/office/drawing/2016/ink" xmlns:am3d="http://schemas.microsoft.com/office/drawing/2017/model3d" xmlns:o="urn:schemas-microsoft-com:office:office" xmlns:r="http://schemas.openxmlformats.org/officeDocument/2006/relationships" xmlns:m="http://schemas.openxmlformats.org/officeDocument/2006/math" xmlns:v="urn:schemas-microsoft-com:vml" xmlns:wp14="http://schemas.microsoft.com/office/word/2010/wordprocessingDrawing" xmlns:wp="http://schemas.openxmlformats.org/drawingml/2006/wordprocessingDrawing" xmlns:w10="urn:schemas-microsoft-com:office:word" xmlns:w="http://schemas.openxmlformats.org/wordprocessingml/2006/main" xmlns:w14="http://schemas.microsoft.com/office/word/2010/wordml" xmlns:w15="http://schemas.microsoft.com/office/word/2012/wordml" xmlns:w16cex="http://schemas.microsoft.com/office/word/2018/wordml/cex" xmlns:w16cid="http://schemas.microsoft.com/office/word/2016/wordml/cid" xmlns:w16="http://schemas.microsoft.com/office/word/2018/wordml" xmlns:w16sdtdh="http://schemas.microsoft.com/office/word/2020/wordml/sdtdatahash" xmlns:w16se="http://schemas.microsoft.com/office/word/2015/wordml/symex" xmlns:wpg="http://schemas.microsoft.com/office/word/2010/wordprocessingGroup" xmlns:wpi="http://schemas.microsoft.com/office/word/2010/wordprocessingInk" xmlns:wne="http://schemas.microsoft.com/office/word/2006/wordml" xmlns:wps="http://schemas.microsoft.com/office/word/2010/wordprocessingShape" mc:Ignorable="w14 w15 w16se w16cid w16 w16cex w16sdtdh wp14">
   <w:p>
     <w:pPr>
       <w:pStyle w:val="Rodap"/>
@@ -1844,7 +2055,7 @@
 </file>
 
 <file path=word/footer3.xml><?xml version="1.0" encoding="utf-8"?>
-<w:ftr xmlns:wpc="http://schemas.microsoft.com/office/word/2010/wordprocessingCanvas" xmlns:cx="http://schemas.microsoft.com/office/drawing/2014/chartex" xmlns:cx1="http://schemas.microsoft.com/office/drawing/2015/9/8/chartex" xmlns:cx2="http://schemas.microsoft.com/office/drawing/2015/10/21/chartex" xmlns:cx3="http://schemas.microsoft.com/office/drawing/2016/5/9/chartex" xmlns:cx4="http://schemas.microsoft.com/office/drawing/2016/5/10/chartex" xmlns:cx5="http://schemas.microsoft.com/office/drawing/2016/5/11/chartex" xmlns:cx6="http://schemas.microsoft.com/office/drawing/2016/5/12/chartex" xmlns:cx7="http://schemas.microsoft.com/office/drawing/2016/5/13/chartex" xmlns:cx8="http://schemas.microsoft.com/office/drawing/2016/5/14/chartex" xmlns:mc="http://schemas.openxmlformats.org/markup-compatibility/2006" xmlns:aink="http://schemas.microsoft.com/office/drawing/2016/ink" xmlns:am3d="http://schemas.microsoft.com/office/drawing/2017/model3d" xmlns:o="urn:schemas-microsoft-com:office:office" xmlns:r="http://schemas.openxmlformats.org/officeDocument/2006/relationships" xmlns:m="http://schemas.openxmlformats.org/officeDocument/2006/math" xmlns:v="urn:schemas-microsoft-com:vml" xmlns:wp14="http://schemas.microsoft.com/office/word/2010/wordprocessingDrawing" xmlns:wp="http://schemas.openxmlformats.org/drawingml/2006/wordprocessingDrawing" xmlns:w10="urn:schemas-microsoft-com:office:word" xmlns:w="http://schemas.openxmlformats.org/wordprocessingml/2006/main" xmlns:w14="http://schemas.microsoft.com/office/word/2010/wordml" xmlns:w15="http://schemas.microsoft.com/office/word/2012/wordml" xmlns:w16cex="http://schemas.microsoft.com/office/word/2018/wordml/cex" xmlns:w16cid="http://schemas.microsoft.com/office/word/2016/wordml/cid" xmlns:w16="http://schemas.microsoft.com/office/word/2018/wordml" xmlns:w16se="http://schemas.microsoft.com/office/word/2015/wordml/symex" xmlns:wpg="http://schemas.microsoft.com/office/word/2010/wordprocessingGroup" xmlns:wpi="http://schemas.microsoft.com/office/word/2010/wordprocessingInk" xmlns:wne="http://schemas.microsoft.com/office/word/2006/wordml" xmlns:wps="http://schemas.microsoft.com/office/word/2010/wordprocessingShape" mc:Ignorable="w14 w15 w16se w16cid w16 w16cex wp14">
+<w:ftr xmlns:wpc="http://schemas.microsoft.com/office/word/2010/wordprocessingCanvas" xmlns:cx="http://schemas.microsoft.com/office/drawing/2014/chartex" xmlns:cx1="http://schemas.microsoft.com/office/drawing/2015/9/8/chartex" xmlns:cx2="http://schemas.microsoft.com/office/drawing/2015/10/21/chartex" xmlns:cx3="http://schemas.microsoft.com/office/drawing/2016/5/9/chartex" xmlns:cx4="http://schemas.microsoft.com/office/drawing/2016/5/10/chartex" xmlns:cx5="http://schemas.microsoft.com/office/drawing/2016/5/11/chartex" xmlns:cx6="http://schemas.microsoft.com/office/drawing/2016/5/12/chartex" xmlns:cx7="http://schemas.microsoft.com/office/drawing/2016/5/13/chartex" xmlns:cx8="http://schemas.microsoft.com/office/drawing/2016/5/14/chartex" xmlns:mc="http://schemas.openxmlformats.org/markup-compatibility/2006" xmlns:aink="http://schemas.microsoft.com/office/drawing/2016/ink" xmlns:am3d="http://schemas.microsoft.com/office/drawing/2017/model3d" xmlns:o="urn:schemas-microsoft-com:office:office" xmlns:r="http://schemas.openxmlformats.org/officeDocument/2006/relationships" xmlns:m="http://schemas.openxmlformats.org/officeDocument/2006/math" xmlns:v="urn:schemas-microsoft-com:vml" xmlns:wp14="http://schemas.microsoft.com/office/word/2010/wordprocessingDrawing" xmlns:wp="http://schemas.openxmlformats.org/drawingml/2006/wordprocessingDrawing" xmlns:w10="urn:schemas-microsoft-com:office:word" xmlns:w="http://schemas.openxmlformats.org/wordprocessingml/2006/main" xmlns:w14="http://schemas.microsoft.com/office/word/2010/wordml" xmlns:w15="http://schemas.microsoft.com/office/word/2012/wordml" xmlns:w16cex="http://schemas.microsoft.com/office/word/2018/wordml/cex" xmlns:w16cid="http://schemas.microsoft.com/office/word/2016/wordml/cid" xmlns:w16="http://schemas.microsoft.com/office/word/2018/wordml" xmlns:w16sdtdh="http://schemas.microsoft.com/office/word/2020/wordml/sdtdatahash" xmlns:w16se="http://schemas.microsoft.com/office/word/2015/wordml/symex" xmlns:wpg="http://schemas.microsoft.com/office/word/2010/wordprocessingGroup" xmlns:wpi="http://schemas.microsoft.com/office/word/2010/wordprocessingInk" xmlns:wne="http://schemas.microsoft.com/office/word/2006/wordml" xmlns:wps="http://schemas.microsoft.com/office/word/2010/wordprocessingShape" mc:Ignorable="w14 w15 w16se w16cid w16 w16cex w16sdtdh wp14">
   <w:p>
     <w:pPr>
       <w:pStyle w:val="Rodap"/>
@@ -1861,7 +2072,7 @@
 </file>
 
 <file path=word/footer4.xml><?xml version="1.0" encoding="utf-8"?>
-<w:ftr xmlns:wpc="http://schemas.microsoft.com/office/word/2010/wordprocessingCanvas" xmlns:cx="http://schemas.microsoft.com/office/drawing/2014/chartex" xmlns:cx1="http://schemas.microsoft.com/office/drawing/2015/9/8/chartex" xmlns:cx2="http://schemas.microsoft.com/office/drawing/2015/10/21/chartex" xmlns:cx3="http://schemas.microsoft.com/office/drawing/2016/5/9/chartex" xmlns:cx4="http://schemas.microsoft.com/office/drawing/2016/5/10/chartex" xmlns:cx5="http://schemas.microsoft.com/office/drawing/2016/5/11/chartex" xmlns:cx6="http://schemas.microsoft.com/office/drawing/2016/5/12/chartex" xmlns:cx7="http://schemas.microsoft.com/office/drawing/2016/5/13/chartex" xmlns:cx8="http://schemas.microsoft.com/office/drawing/2016/5/14/chartex" xmlns:mc="http://schemas.openxmlformats.org/markup-compatibility/2006" xmlns:aink="http://schemas.microsoft.com/office/drawing/2016/ink" xmlns:am3d="http://schemas.microsoft.com/office/drawing/2017/model3d" xmlns:o="urn:schemas-microsoft-com:office:office" xmlns:r="http://schemas.openxmlformats.org/officeDocument/2006/relationships" xmlns:m="http://schemas.openxmlformats.org/officeDocument/2006/math" xmlns:v="urn:schemas-microsoft-com:vml" xmlns:wp14="http://schemas.microsoft.com/office/word/2010/wordprocessingDrawing" xmlns:wp="http://schemas.openxmlformats.org/drawingml/2006/wordprocessingDrawing" xmlns:w10="urn:schemas-microsoft-com:office:word" xmlns:w="http://schemas.openxmlformats.org/wordprocessingml/2006/main" xmlns:w14="http://schemas.microsoft.com/office/word/2010/wordml" xmlns:w15="http://schemas.microsoft.com/office/word/2012/wordml" xmlns:w16cex="http://schemas.microsoft.com/office/word/2018/wordml/cex" xmlns:w16cid="http://schemas.microsoft.com/office/word/2016/wordml/cid" xmlns:w16="http://schemas.microsoft.com/office/word/2018/wordml" xmlns:w16se="http://schemas.microsoft.com/office/word/2015/wordml/symex" xmlns:wpg="http://schemas.microsoft.com/office/word/2010/wordprocessingGroup" xmlns:wpi="http://schemas.microsoft.com/office/word/2010/wordprocessingInk" xmlns:wne="http://schemas.microsoft.com/office/word/2006/wordml" xmlns:wps="http://schemas.microsoft.com/office/word/2010/wordprocessingShape" mc:Ignorable="w14 w15 w16se w16cid w16 w16cex wp14">
+<w:ftr xmlns:wpc="http://schemas.microsoft.com/office/word/2010/wordprocessingCanvas" xmlns:cx="http://schemas.microsoft.com/office/drawing/2014/chartex" xmlns:cx1="http://schemas.microsoft.com/office/drawing/2015/9/8/chartex" xmlns:cx2="http://schemas.microsoft.com/office/drawing/2015/10/21/chartex" xmlns:cx3="http://schemas.microsoft.com/office/drawing/2016/5/9/chartex" xmlns:cx4="http://schemas.microsoft.com/office/drawing/2016/5/10/chartex" xmlns:cx5="http://schemas.microsoft.com/office/drawing/2016/5/11/chartex" xmlns:cx6="http://schemas.microsoft.com/office/drawing/2016/5/12/chartex" xmlns:cx7="http://schemas.microsoft.com/office/drawing/2016/5/13/chartex" xmlns:cx8="http://schemas.microsoft.com/office/drawing/2016/5/14/chartex" xmlns:mc="http://schemas.openxmlformats.org/markup-compatibility/2006" xmlns:aink="http://schemas.microsoft.com/office/drawing/2016/ink" xmlns:am3d="http://schemas.microsoft.com/office/drawing/2017/model3d" xmlns:o="urn:schemas-microsoft-com:office:office" xmlns:r="http://schemas.openxmlformats.org/officeDocument/2006/relationships" xmlns:m="http://schemas.openxmlformats.org/officeDocument/2006/math" xmlns:v="urn:schemas-microsoft-com:vml" xmlns:wp14="http://schemas.microsoft.com/office/word/2010/wordprocessingDrawing" xmlns:wp="http://schemas.openxmlformats.org/drawingml/2006/wordprocessingDrawing" xmlns:w10="urn:schemas-microsoft-com:office:word" xmlns:w="http://schemas.openxmlformats.org/wordprocessingml/2006/main" xmlns:w14="http://schemas.microsoft.com/office/word/2010/wordml" xmlns:w15="http://schemas.microsoft.com/office/word/2012/wordml" xmlns:w16cex="http://schemas.microsoft.com/office/word/2018/wordml/cex" xmlns:w16cid="http://schemas.microsoft.com/office/word/2016/wordml/cid" xmlns:w16="http://schemas.microsoft.com/office/word/2018/wordml" xmlns:w16sdtdh="http://schemas.microsoft.com/office/word/2020/wordml/sdtdatahash" xmlns:w16se="http://schemas.microsoft.com/office/word/2015/wordml/symex" xmlns:wpg="http://schemas.microsoft.com/office/word/2010/wordprocessingGroup" xmlns:wpi="http://schemas.microsoft.com/office/word/2010/wordprocessingInk" xmlns:wne="http://schemas.microsoft.com/office/word/2006/wordml" xmlns:wps="http://schemas.microsoft.com/office/word/2010/wordprocessingShape" mc:Ignorable="w14 w15 w16se w16cid w16 w16cex w16sdtdh wp14">
   <w:p>
     <w:pPr>
       <w:pStyle w:val="Rodap"/>
@@ -1878,7 +2089,7 @@
 </file>
 
 <file path=word/footnotes.xml><?xml version="1.0" encoding="utf-8"?>
-<w:footnotes xmlns:wpc="http://schemas.microsoft.com/office/word/2010/wordprocessingCanvas" xmlns:cx="http://schemas.microsoft.com/office/drawing/2014/chartex" xmlns:cx1="http://schemas.microsoft.com/office/drawing/2015/9/8/chartex" xmlns:cx2="http://schemas.microsoft.com/office/drawing/2015/10/21/chartex" xmlns:cx3="http://schemas.microsoft.com/office/drawing/2016/5/9/chartex" xmlns:cx4="http://schemas.microsoft.com/office/drawing/2016/5/10/chartex" xmlns:cx5="http://schemas.microsoft.com/office/drawing/2016/5/11/chartex" xmlns:cx6="http://schemas.microsoft.com/office/drawing/2016/5/12/chartex" xmlns:cx7="http://schemas.microsoft.com/office/drawing/2016/5/13/chartex" xmlns:cx8="http://schemas.microsoft.com/office/drawing/2016/5/14/chartex" xmlns:mc="http://schemas.openxmlformats.org/markup-compatibility/2006" xmlns:aink="http://schemas.microsoft.com/office/drawing/2016/ink" xmlns:am3d="http://schemas.microsoft.com/office/drawing/2017/model3d" xmlns:o="urn:schemas-microsoft-com:office:office" xmlns:r="http://schemas.openxmlformats.org/officeDocument/2006/relationships" xmlns:m="http://schemas.openxmlformats.org/officeDocument/2006/math" xmlns:v="urn:schemas-microsoft-com:vml" xmlns:wp14="http://schemas.microsoft.com/office/word/2010/wordprocessingDrawing" xmlns:wp="http://schemas.openxmlformats.org/drawingml/2006/wordprocessingDrawing" xmlns:w10="urn:schemas-microsoft-com:office:word" xmlns:w="http://schemas.openxmlformats.org/wordprocessingml/2006/main" xmlns:w14="http://schemas.microsoft.com/office/word/2010/wordml" xmlns:w15="http://schemas.microsoft.com/office/word/2012/wordml" xmlns:w16cex="http://schemas.microsoft.com/office/word/2018/wordml/cex" xmlns:w16cid="http://schemas.microsoft.com/office/word/2016/wordml/cid" xmlns:w16="http://schemas.microsoft.com/office/word/2018/wordml" xmlns:w16se="http://schemas.microsoft.com/office/word/2015/wordml/symex" xmlns:wpg="http://schemas.microsoft.com/office/word/2010/wordprocessingGroup" xmlns:wpi="http://schemas.microsoft.com/office/word/2010/wordprocessingInk" xmlns:wne="http://schemas.microsoft.com/office/word/2006/wordml" xmlns:wps="http://schemas.microsoft.com/office/word/2010/wordprocessingShape" mc:Ignorable="w14 w15 w16se w16cid w16 w16cex wp14">
+<w:footnotes xmlns:wpc="http://schemas.microsoft.com/office/word/2010/wordprocessingCanvas" xmlns:cx="http://schemas.microsoft.com/office/drawing/2014/chartex" xmlns:cx1="http://schemas.microsoft.com/office/drawing/2015/9/8/chartex" xmlns:cx2="http://schemas.microsoft.com/office/drawing/2015/10/21/chartex" xmlns:cx3="http://schemas.microsoft.com/office/drawing/2016/5/9/chartex" xmlns:cx4="http://schemas.microsoft.com/office/drawing/2016/5/10/chartex" xmlns:cx5="http://schemas.microsoft.com/office/drawing/2016/5/11/chartex" xmlns:cx6="http://schemas.microsoft.com/office/drawing/2016/5/12/chartex" xmlns:cx7="http://schemas.microsoft.com/office/drawing/2016/5/13/chartex" xmlns:cx8="http://schemas.microsoft.com/office/drawing/2016/5/14/chartex" xmlns:mc="http://schemas.openxmlformats.org/markup-compatibility/2006" xmlns:aink="http://schemas.microsoft.com/office/drawing/2016/ink" xmlns:am3d="http://schemas.microsoft.com/office/drawing/2017/model3d" xmlns:o="urn:schemas-microsoft-com:office:office" xmlns:r="http://schemas.openxmlformats.org/officeDocument/2006/relationships" xmlns:m="http://schemas.openxmlformats.org/officeDocument/2006/math" xmlns:v="urn:schemas-microsoft-com:vml" xmlns:wp14="http://schemas.microsoft.com/office/word/2010/wordprocessingDrawing" xmlns:wp="http://schemas.openxmlformats.org/drawingml/2006/wordprocessingDrawing" xmlns:w10="urn:schemas-microsoft-com:office:word" xmlns:w="http://schemas.openxmlformats.org/wordprocessingml/2006/main" xmlns:w14="http://schemas.microsoft.com/office/word/2010/wordml" xmlns:w15="http://schemas.microsoft.com/office/word/2012/wordml" xmlns:w16cex="http://schemas.microsoft.com/office/word/2018/wordml/cex" xmlns:w16cid="http://schemas.microsoft.com/office/word/2016/wordml/cid" xmlns:w16="http://schemas.microsoft.com/office/word/2018/wordml" xmlns:w16sdtdh="http://schemas.microsoft.com/office/word/2020/wordml/sdtdatahash" xmlns:w16se="http://schemas.microsoft.com/office/word/2015/wordml/symex" xmlns:wpg="http://schemas.microsoft.com/office/word/2010/wordprocessingGroup" xmlns:wpi="http://schemas.microsoft.com/office/word/2010/wordprocessingInk" xmlns:wne="http://schemas.microsoft.com/office/word/2006/wordml" xmlns:wps="http://schemas.microsoft.com/office/word/2010/wordprocessingShape" mc:Ignorable="w14 w15 w16se w16cid w16 w16cex w16sdtdh wp14">
   <w:footnote w:type="separator" w:id="-1">
     <w:p>
       <w:pPr>
@@ -1903,7 +2114,7 @@
 </file>
 
 <file path=word/header1.xml><?xml version="1.0" encoding="utf-8"?>
-<w:hdr xmlns:wpc="http://schemas.microsoft.com/office/word/2010/wordprocessingCanvas" xmlns:cx="http://schemas.microsoft.com/office/drawing/2014/chartex" xmlns:cx1="http://schemas.microsoft.com/office/drawing/2015/9/8/chartex" xmlns:cx2="http://schemas.microsoft.com/office/drawing/2015/10/21/chartex" xmlns:cx3="http://schemas.microsoft.com/office/drawing/2016/5/9/chartex" xmlns:cx4="http://schemas.microsoft.com/office/drawing/2016/5/10/chartex" xmlns:cx5="http://schemas.microsoft.com/office/drawing/2016/5/11/chartex" xmlns:cx6="http://schemas.microsoft.com/office/drawing/2016/5/12/chartex" xmlns:cx7="http://schemas.microsoft.com/office/drawing/2016/5/13/chartex" xmlns:cx8="http://schemas.microsoft.com/office/drawing/2016/5/14/chartex" xmlns:mc="http://schemas.openxmlformats.org/markup-compatibility/2006" xmlns:aink="http://schemas.microsoft.com/office/drawing/2016/ink" xmlns:am3d="http://schemas.microsoft.com/office/drawing/2017/model3d" xmlns:o="urn:schemas-microsoft-com:office:office" xmlns:r="http://schemas.openxmlformats.org/officeDocument/2006/relationships" xmlns:m="http://schemas.openxmlformats.org/officeDocument/2006/math" xmlns:v="urn:schemas-microsoft-com:vml" xmlns:wp14="http://schemas.microsoft.com/office/word/2010/wordprocessingDrawing" xmlns:wp="http://schemas.openxmlformats.org/drawingml/2006/wordprocessingDrawing" xmlns:w10="urn:schemas-microsoft-com:office:word" xmlns:w="http://schemas.openxmlformats.org/wordprocessingml/2006/main" xmlns:w14="http://schemas.microsoft.com/office/word/2010/wordml" xmlns:w15="http://schemas.microsoft.com/office/word/2012/wordml" xmlns:w16cex="http://schemas.microsoft.com/office/word/2018/wordml/cex" xmlns:w16cid="http://schemas.microsoft.com/office/word/2016/wordml/cid" xmlns:w16="http://schemas.microsoft.com/office/word/2018/wordml" xmlns:w16se="http://schemas.microsoft.com/office/word/2015/wordml/symex" xmlns:wpg="http://schemas.microsoft.com/office/word/2010/wordprocessingGroup" xmlns:wpi="http://schemas.microsoft.com/office/word/2010/wordprocessingInk" xmlns:wne="http://schemas.microsoft.com/office/word/2006/wordml" xmlns:wps="http://schemas.microsoft.com/office/word/2010/wordprocessingShape" mc:Ignorable="w14 w15 w16se w16cid w16 w16cex wp14">
+<w:hdr xmlns:wpc="http://schemas.microsoft.com/office/word/2010/wordprocessingCanvas" xmlns:cx="http://schemas.microsoft.com/office/drawing/2014/chartex" xmlns:cx1="http://schemas.microsoft.com/office/drawing/2015/9/8/chartex" xmlns:cx2="http://schemas.microsoft.com/office/drawing/2015/10/21/chartex" xmlns:cx3="http://schemas.microsoft.com/office/drawing/2016/5/9/chartex" xmlns:cx4="http://schemas.microsoft.com/office/drawing/2016/5/10/chartex" xmlns:cx5="http://schemas.microsoft.com/office/drawing/2016/5/11/chartex" xmlns:cx6="http://schemas.microsoft.com/office/drawing/2016/5/12/chartex" xmlns:cx7="http://schemas.microsoft.com/office/drawing/2016/5/13/chartex" xmlns:cx8="http://schemas.microsoft.com/office/drawing/2016/5/14/chartex" xmlns:mc="http://schemas.openxmlformats.org/markup-compatibility/2006" xmlns:aink="http://schemas.microsoft.com/office/drawing/2016/ink" xmlns:am3d="http://schemas.microsoft.com/office/drawing/2017/model3d" xmlns:o="urn:schemas-microsoft-com:office:office" xmlns:r="http://schemas.openxmlformats.org/officeDocument/2006/relationships" xmlns:m="http://schemas.openxmlformats.org/officeDocument/2006/math" xmlns:v="urn:schemas-microsoft-com:vml" xmlns:wp14="http://schemas.microsoft.com/office/word/2010/wordprocessingDrawing" xmlns:wp="http://schemas.openxmlformats.org/drawingml/2006/wordprocessingDrawing" xmlns:w10="urn:schemas-microsoft-com:office:word" xmlns:w="http://schemas.openxmlformats.org/wordprocessingml/2006/main" xmlns:w14="http://schemas.microsoft.com/office/word/2010/wordml" xmlns:w15="http://schemas.microsoft.com/office/word/2012/wordml" xmlns:w16cex="http://schemas.microsoft.com/office/word/2018/wordml/cex" xmlns:w16cid="http://schemas.microsoft.com/office/word/2016/wordml/cid" xmlns:w16="http://schemas.microsoft.com/office/word/2018/wordml" xmlns:w16sdtdh="http://schemas.microsoft.com/office/word/2020/wordml/sdtdatahash" xmlns:w16se="http://schemas.microsoft.com/office/word/2015/wordml/symex" xmlns:wpg="http://schemas.microsoft.com/office/word/2010/wordprocessingGroup" xmlns:wpi="http://schemas.microsoft.com/office/word/2010/wordprocessingInk" xmlns:wne="http://schemas.microsoft.com/office/word/2006/wordml" xmlns:wps="http://schemas.microsoft.com/office/word/2010/wordprocessingShape" mc:Ignorable="w14 w15 w16se w16cid w16 w16cex w16sdtdh wp14">
   <w:p>
     <w:pPr>
       <w:pStyle w:val="Cabealho"/>
@@ -1919,7 +2130,7 @@
 </file>
 
 <file path=word/header2.xml><?xml version="1.0" encoding="utf-8"?>
-<w:hdr xmlns:wpc="http://schemas.microsoft.com/office/word/2010/wordprocessingCanvas" xmlns:cx="http://schemas.microsoft.com/office/drawing/2014/chartex" xmlns:cx1="http://schemas.microsoft.com/office/drawing/2015/9/8/chartex" xmlns:cx2="http://schemas.microsoft.com/office/drawing/2015/10/21/chartex" xmlns:cx3="http://schemas.microsoft.com/office/drawing/2016/5/9/chartex" xmlns:cx4="http://schemas.microsoft.com/office/drawing/2016/5/10/chartex" xmlns:cx5="http://schemas.microsoft.com/office/drawing/2016/5/11/chartex" xmlns:cx6="http://schemas.microsoft.com/office/drawing/2016/5/12/chartex" xmlns:cx7="http://schemas.microsoft.com/office/drawing/2016/5/13/chartex" xmlns:cx8="http://schemas.microsoft.com/office/drawing/2016/5/14/chartex" xmlns:mc="http://schemas.openxmlformats.org/markup-compatibility/2006" xmlns:aink="http://schemas.microsoft.com/office/drawing/2016/ink" xmlns:am3d="http://schemas.microsoft.com/office/drawing/2017/model3d" xmlns:o="urn:schemas-microsoft-com:office:office" xmlns:r="http://schemas.openxmlformats.org/officeDocument/2006/relationships" xmlns:m="http://schemas.openxmlformats.org/officeDocument/2006/math" xmlns:v="urn:schemas-microsoft-com:vml" xmlns:wp14="http://schemas.microsoft.com/office/word/2010/wordprocessingDrawing" xmlns:wp="http://schemas.openxmlformats.org/drawingml/2006/wordprocessingDrawing" xmlns:w10="urn:schemas-microsoft-com:office:word" xmlns:w="http://schemas.openxmlformats.org/wordprocessingml/2006/main" xmlns:w14="http://schemas.microsoft.com/office/word/2010/wordml" xmlns:w15="http://schemas.microsoft.com/office/word/2012/wordml" xmlns:w16cex="http://schemas.microsoft.com/office/word/2018/wordml/cex" xmlns:w16cid="http://schemas.microsoft.com/office/word/2016/wordml/cid" xmlns:w16="http://schemas.microsoft.com/office/word/2018/wordml" xmlns:w16se="http://schemas.microsoft.com/office/word/2015/wordml/symex" xmlns:wpg="http://schemas.microsoft.com/office/word/2010/wordprocessingGroup" xmlns:wpi="http://schemas.microsoft.com/office/word/2010/wordprocessingInk" xmlns:wne="http://schemas.microsoft.com/office/word/2006/wordml" xmlns:wps="http://schemas.microsoft.com/office/word/2010/wordprocessingShape" mc:Ignorable="w14 w15 w16se w16cid w16 w16cex wp14">
+<w:hdr xmlns:wpc="http://schemas.microsoft.com/office/word/2010/wordprocessingCanvas" xmlns:cx="http://schemas.microsoft.com/office/drawing/2014/chartex" xmlns:cx1="http://schemas.microsoft.com/office/drawing/2015/9/8/chartex" xmlns:cx2="http://schemas.microsoft.com/office/drawing/2015/10/21/chartex" xmlns:cx3="http://schemas.microsoft.com/office/drawing/2016/5/9/chartex" xmlns:cx4="http://schemas.microsoft.com/office/drawing/2016/5/10/chartex" xmlns:cx5="http://schemas.microsoft.com/office/drawing/2016/5/11/chartex" xmlns:cx6="http://schemas.microsoft.com/office/drawing/2016/5/12/chartex" xmlns:cx7="http://schemas.microsoft.com/office/drawing/2016/5/13/chartex" xmlns:cx8="http://schemas.microsoft.com/office/drawing/2016/5/14/chartex" xmlns:mc="http://schemas.openxmlformats.org/markup-compatibility/2006" xmlns:aink="http://schemas.microsoft.com/office/drawing/2016/ink" xmlns:am3d="http://schemas.microsoft.com/office/drawing/2017/model3d" xmlns:o="urn:schemas-microsoft-com:office:office" xmlns:r="http://schemas.openxmlformats.org/officeDocument/2006/relationships" xmlns:m="http://schemas.openxmlformats.org/officeDocument/2006/math" xmlns:v="urn:schemas-microsoft-com:vml" xmlns:wp14="http://schemas.microsoft.com/office/word/2010/wordprocessingDrawing" xmlns:wp="http://schemas.openxmlformats.org/drawingml/2006/wordprocessingDrawing" xmlns:w10="urn:schemas-microsoft-com:office:word" xmlns:w="http://schemas.openxmlformats.org/wordprocessingml/2006/main" xmlns:w14="http://schemas.microsoft.com/office/word/2010/wordml" xmlns:w15="http://schemas.microsoft.com/office/word/2012/wordml" xmlns:w16cex="http://schemas.microsoft.com/office/word/2018/wordml/cex" xmlns:w16cid="http://schemas.microsoft.com/office/word/2016/wordml/cid" xmlns:w16="http://schemas.microsoft.com/office/word/2018/wordml" xmlns:w16sdtdh="http://schemas.microsoft.com/office/word/2020/wordml/sdtdatahash" xmlns:w16se="http://schemas.microsoft.com/office/word/2015/wordml/symex" xmlns:wpg="http://schemas.microsoft.com/office/word/2010/wordprocessingGroup" xmlns:wpi="http://schemas.microsoft.com/office/word/2010/wordprocessingInk" xmlns:wne="http://schemas.microsoft.com/office/word/2006/wordml" xmlns:wps="http://schemas.microsoft.com/office/word/2010/wordprocessingShape" mc:Ignorable="w14 w15 w16se w16cid w16 w16cex w16sdtdh wp14">
   <w:p>
     <w:pPr>
       <w:pStyle w:val="Cabealho"/>
@@ -1935,7 +2146,7 @@
 </file>
 
 <file path=word/header3.xml><?xml version="1.0" encoding="utf-8"?>
-<w:hdr xmlns:wpc="http://schemas.microsoft.com/office/word/2010/wordprocessingCanvas" xmlns:cx="http://schemas.microsoft.com/office/drawing/2014/chartex" xmlns:cx1="http://schemas.microsoft.com/office/drawing/2015/9/8/chartex" xmlns:cx2="http://schemas.microsoft.com/office/drawing/2015/10/21/chartex" xmlns:cx3="http://schemas.microsoft.com/office/drawing/2016/5/9/chartex" xmlns:cx4="http://schemas.microsoft.com/office/drawing/2016/5/10/chartex" xmlns:cx5="http://schemas.microsoft.com/office/drawing/2016/5/11/chartex" xmlns:cx6="http://schemas.microsoft.com/office/drawing/2016/5/12/chartex" xmlns:cx7="http://schemas.microsoft.com/office/drawing/2016/5/13/chartex" xmlns:cx8="http://schemas.microsoft.com/office/drawing/2016/5/14/chartex" xmlns:mc="http://schemas.openxmlformats.org/markup-compatibility/2006" xmlns:aink="http://schemas.microsoft.com/office/drawing/2016/ink" xmlns:am3d="http://schemas.microsoft.com/office/drawing/2017/model3d" xmlns:o="urn:schemas-microsoft-com:office:office" xmlns:r="http://schemas.openxmlformats.org/officeDocument/2006/relationships" xmlns:m="http://schemas.openxmlformats.org/officeDocument/2006/math" xmlns:v="urn:schemas-microsoft-com:vml" xmlns:wp14="http://schemas.microsoft.com/office/word/2010/wordprocessingDrawing" xmlns:wp="http://schemas.openxmlformats.org/drawingml/2006/wordprocessingDrawing" xmlns:w10="urn:schemas-microsoft-com:office:word" xmlns:w="http://schemas.openxmlformats.org/wordprocessingml/2006/main" xmlns:w14="http://schemas.microsoft.com/office/word/2010/wordml" xmlns:w15="http://schemas.microsoft.com/office/word/2012/wordml" xmlns:w16cex="http://schemas.microsoft.com/office/word/2018/wordml/cex" xmlns:w16cid="http://schemas.microsoft.com/office/word/2016/wordml/cid" xmlns:w16="http://schemas.microsoft.com/office/word/2018/wordml" xmlns:w16se="http://schemas.microsoft.com/office/word/2015/wordml/symex" xmlns:wpg="http://schemas.microsoft.com/office/word/2010/wordprocessingGroup" xmlns:wpi="http://schemas.microsoft.com/office/word/2010/wordprocessingInk" xmlns:wne="http://schemas.microsoft.com/office/word/2006/wordml" xmlns:wps="http://schemas.microsoft.com/office/word/2010/wordprocessingShape" mc:Ignorable="w14 w15 w16se w16cid w16 w16cex wp14">
+<w:hdr xmlns:wpc="http://schemas.microsoft.com/office/word/2010/wordprocessingCanvas" xmlns:cx="http://schemas.microsoft.com/office/drawing/2014/chartex" xmlns:cx1="http://schemas.microsoft.com/office/drawing/2015/9/8/chartex" xmlns:cx2="http://schemas.microsoft.com/office/drawing/2015/10/21/chartex" xmlns:cx3="http://schemas.microsoft.com/office/drawing/2016/5/9/chartex" xmlns:cx4="http://schemas.microsoft.com/office/drawing/2016/5/10/chartex" xmlns:cx5="http://schemas.microsoft.com/office/drawing/2016/5/11/chartex" xmlns:cx6="http://schemas.microsoft.com/office/drawing/2016/5/12/chartex" xmlns:cx7="http://schemas.microsoft.com/office/drawing/2016/5/13/chartex" xmlns:cx8="http://schemas.microsoft.com/office/drawing/2016/5/14/chartex" xmlns:mc="http://schemas.openxmlformats.org/markup-compatibility/2006" xmlns:aink="http://schemas.microsoft.com/office/drawing/2016/ink" xmlns:am3d="http://schemas.microsoft.com/office/drawing/2017/model3d" xmlns:o="urn:schemas-microsoft-com:office:office" xmlns:r="http://schemas.openxmlformats.org/officeDocument/2006/relationships" xmlns:m="http://schemas.openxmlformats.org/officeDocument/2006/math" xmlns:v="urn:schemas-microsoft-com:vml" xmlns:wp14="http://schemas.microsoft.com/office/word/2010/wordprocessingDrawing" xmlns:wp="http://schemas.openxmlformats.org/drawingml/2006/wordprocessingDrawing" xmlns:w10="urn:schemas-microsoft-com:office:word" xmlns:w="http://schemas.openxmlformats.org/wordprocessingml/2006/main" xmlns:w14="http://schemas.microsoft.com/office/word/2010/wordml" xmlns:w15="http://schemas.microsoft.com/office/word/2012/wordml" xmlns:w16cex="http://schemas.microsoft.com/office/word/2018/wordml/cex" xmlns:w16cid="http://schemas.microsoft.com/office/word/2016/wordml/cid" xmlns:w16="http://schemas.microsoft.com/office/word/2018/wordml" xmlns:w16sdtdh="http://schemas.microsoft.com/office/word/2020/wordml/sdtdatahash" xmlns:w16se="http://schemas.microsoft.com/office/word/2015/wordml/symex" xmlns:wpg="http://schemas.microsoft.com/office/word/2010/wordprocessingGroup" xmlns:wpi="http://schemas.microsoft.com/office/word/2010/wordprocessingInk" xmlns:wne="http://schemas.microsoft.com/office/word/2006/wordml" xmlns:wps="http://schemas.microsoft.com/office/word/2010/wordprocessingShape" mc:Ignorable="w14 w15 w16se w16cid w16 w16cex w16sdtdh wp14">
   <w:p>
     <w:pPr>
       <w:pStyle w:val="Cabealho"/>
@@ -1951,7 +2162,7 @@
 </file>
 
 <file path=word/header4.xml><?xml version="1.0" encoding="utf-8"?>
-<w:hdr xmlns:wpc="http://schemas.microsoft.com/office/word/2010/wordprocessingCanvas" xmlns:cx="http://schemas.microsoft.com/office/drawing/2014/chartex" xmlns:cx1="http://schemas.microsoft.com/office/drawing/2015/9/8/chartex" xmlns:cx2="http://schemas.microsoft.com/office/drawing/2015/10/21/chartex" xmlns:cx3="http://schemas.microsoft.com/office/drawing/2016/5/9/chartex" xmlns:cx4="http://schemas.microsoft.com/office/drawing/2016/5/10/chartex" xmlns:cx5="http://schemas.microsoft.com/office/drawing/2016/5/11/chartex" xmlns:cx6="http://schemas.microsoft.com/office/drawing/2016/5/12/chartex" xmlns:cx7="http://schemas.microsoft.com/office/drawing/2016/5/13/chartex" xmlns:cx8="http://schemas.microsoft.com/office/drawing/2016/5/14/chartex" xmlns:mc="http://schemas.openxmlformats.org/markup-compatibility/2006" xmlns:aink="http://schemas.microsoft.com/office/drawing/2016/ink" xmlns:am3d="http://schemas.microsoft.com/office/drawing/2017/model3d" xmlns:o="urn:schemas-microsoft-com:office:office" xmlns:r="http://schemas.openxmlformats.org/officeDocument/2006/relationships" xmlns:m="http://schemas.openxmlformats.org/officeDocument/2006/math" xmlns:v="urn:schemas-microsoft-com:vml" xmlns:wp14="http://schemas.microsoft.com/office/word/2010/wordprocessingDrawing" xmlns:wp="http://schemas.openxmlformats.org/drawingml/2006/wordprocessingDrawing" xmlns:w10="urn:schemas-microsoft-com:office:word" xmlns:w="http://schemas.openxmlformats.org/wordprocessingml/2006/main" xmlns:w14="http://schemas.microsoft.com/office/word/2010/wordml" xmlns:w15="http://schemas.microsoft.com/office/word/2012/wordml" xmlns:w16cex="http://schemas.microsoft.com/office/word/2018/wordml/cex" xmlns:w16cid="http://schemas.microsoft.com/office/word/2016/wordml/cid" xmlns:w16="http://schemas.microsoft.com/office/word/2018/wordml" xmlns:w16se="http://schemas.microsoft.com/office/word/2015/wordml/symex" xmlns:wpg="http://schemas.microsoft.com/office/word/2010/wordprocessingGroup" xmlns:wpi="http://schemas.microsoft.com/office/word/2010/wordprocessingInk" xmlns:wne="http://schemas.microsoft.com/office/word/2006/wordml" xmlns:wps="http://schemas.microsoft.com/office/word/2010/wordprocessingShape" mc:Ignorable="w14 w15 w16se w16cid w16 w16cex wp14">
+<w:hdr xmlns:wpc="http://schemas.microsoft.com/office/word/2010/wordprocessingCanvas" xmlns:cx="http://schemas.microsoft.com/office/drawing/2014/chartex" xmlns:cx1="http://schemas.microsoft.com/office/drawing/2015/9/8/chartex" xmlns:cx2="http://schemas.microsoft.com/office/drawing/2015/10/21/chartex" xmlns:cx3="http://schemas.microsoft.com/office/drawing/2016/5/9/chartex" xmlns:cx4="http://schemas.microsoft.com/office/drawing/2016/5/10/chartex" xmlns:cx5="http://schemas.microsoft.com/office/drawing/2016/5/11/chartex" xmlns:cx6="http://schemas.microsoft.com/office/drawing/2016/5/12/chartex" xmlns:cx7="http://schemas.microsoft.com/office/drawing/2016/5/13/chartex" xmlns:cx8="http://schemas.microsoft.com/office/drawing/2016/5/14/chartex" xmlns:mc="http://schemas.openxmlformats.org/markup-compatibility/2006" xmlns:aink="http://schemas.microsoft.com/office/drawing/2016/ink" xmlns:am3d="http://schemas.microsoft.com/office/drawing/2017/model3d" xmlns:o="urn:schemas-microsoft-com:office:office" xmlns:r="http://schemas.openxmlformats.org/officeDocument/2006/relationships" xmlns:m="http://schemas.openxmlformats.org/officeDocument/2006/math" xmlns:v="urn:schemas-microsoft-com:vml" xmlns:wp14="http://schemas.microsoft.com/office/word/2010/wordprocessingDrawing" xmlns:wp="http://schemas.openxmlformats.org/drawingml/2006/wordprocessingDrawing" xmlns:w10="urn:schemas-microsoft-com:office:word" xmlns:w="http://schemas.openxmlformats.org/wordprocessingml/2006/main" xmlns:w14="http://schemas.microsoft.com/office/word/2010/wordml" xmlns:w15="http://schemas.microsoft.com/office/word/2012/wordml" xmlns:w16cex="http://schemas.microsoft.com/office/word/2018/wordml/cex" xmlns:w16cid="http://schemas.microsoft.com/office/word/2016/wordml/cid" xmlns:w16="http://schemas.microsoft.com/office/word/2018/wordml" xmlns:w16sdtdh="http://schemas.microsoft.com/office/word/2020/wordml/sdtdatahash" xmlns:w16se="http://schemas.microsoft.com/office/word/2015/wordml/symex" xmlns:wpg="http://schemas.microsoft.com/office/word/2010/wordprocessingGroup" xmlns:wpi="http://schemas.microsoft.com/office/word/2010/wordprocessingInk" xmlns:wne="http://schemas.microsoft.com/office/word/2006/wordml" xmlns:wps="http://schemas.microsoft.com/office/word/2010/wordprocessingShape" mc:Ignorable="w14 w15 w16se w16cid w16 w16cex w16sdtdh wp14">
   <w:sdt>
     <w:sdtPr>
       <w:id w:val="-885176032"/>
@@ -1980,7 +2191,7 @@
           <w:rPr>
             <w:noProof/>
           </w:rPr>
-          <w:t>18</w:t>
+          <w:t>20</w:t>
         </w:r>
         <w:r>
           <w:fldChar w:fldCharType="end"/>
@@ -1997,7 +2208,7 @@
 </file>
 
 <file path=word/header5.xml><?xml version="1.0" encoding="utf-8"?>
-<w:hdr xmlns:wpc="http://schemas.microsoft.com/office/word/2010/wordprocessingCanvas" xmlns:cx="http://schemas.microsoft.com/office/drawing/2014/chartex" xmlns:cx1="http://schemas.microsoft.com/office/drawing/2015/9/8/chartex" xmlns:cx2="http://schemas.microsoft.com/office/drawing/2015/10/21/chartex" xmlns:cx3="http://schemas.microsoft.com/office/drawing/2016/5/9/chartex" xmlns:cx4="http://schemas.microsoft.com/office/drawing/2016/5/10/chartex" xmlns:cx5="http://schemas.microsoft.com/office/drawing/2016/5/11/chartex" xmlns:cx6="http://schemas.microsoft.com/office/drawing/2016/5/12/chartex" xmlns:cx7="http://schemas.microsoft.com/office/drawing/2016/5/13/chartex" xmlns:cx8="http://schemas.microsoft.com/office/drawing/2016/5/14/chartex" xmlns:mc="http://schemas.openxmlformats.org/markup-compatibility/2006" xmlns:aink="http://schemas.microsoft.com/office/drawing/2016/ink" xmlns:am3d="http://schemas.microsoft.com/office/drawing/2017/model3d" xmlns:o="urn:schemas-microsoft-com:office:office" xmlns:r="http://schemas.openxmlformats.org/officeDocument/2006/relationships" xmlns:m="http://schemas.openxmlformats.org/officeDocument/2006/math" xmlns:v="urn:schemas-microsoft-com:vml" xmlns:wp14="http://schemas.microsoft.com/office/word/2010/wordprocessingDrawing" xmlns:wp="http://schemas.openxmlformats.org/drawingml/2006/wordprocessingDrawing" xmlns:w10="urn:schemas-microsoft-com:office:word" xmlns:w="http://schemas.openxmlformats.org/wordprocessingml/2006/main" xmlns:w14="http://schemas.microsoft.com/office/word/2010/wordml" xmlns:w15="http://schemas.microsoft.com/office/word/2012/wordml" xmlns:w16cex="http://schemas.microsoft.com/office/word/2018/wordml/cex" xmlns:w16cid="http://schemas.microsoft.com/office/word/2016/wordml/cid" xmlns:w16="http://schemas.microsoft.com/office/word/2018/wordml" xmlns:w16se="http://schemas.microsoft.com/office/word/2015/wordml/symex" xmlns:wpg="http://schemas.microsoft.com/office/word/2010/wordprocessingGroup" xmlns:wpi="http://schemas.microsoft.com/office/word/2010/wordprocessingInk" xmlns:wne="http://schemas.microsoft.com/office/word/2006/wordml" xmlns:wps="http://schemas.microsoft.com/office/word/2010/wordprocessingShape" mc:Ignorable="w14 w15 w16se w16cid w16 w16cex wp14">
+<w:hdr xmlns:wpc="http://schemas.microsoft.com/office/word/2010/wordprocessingCanvas" xmlns:cx="http://schemas.microsoft.com/office/drawing/2014/chartex" xmlns:cx1="http://schemas.microsoft.com/office/drawing/2015/9/8/chartex" xmlns:cx2="http://schemas.microsoft.com/office/drawing/2015/10/21/chartex" xmlns:cx3="http://schemas.microsoft.com/office/drawing/2016/5/9/chartex" xmlns:cx4="http://schemas.microsoft.com/office/drawing/2016/5/10/chartex" xmlns:cx5="http://schemas.microsoft.com/office/drawing/2016/5/11/chartex" xmlns:cx6="http://schemas.microsoft.com/office/drawing/2016/5/12/chartex" xmlns:cx7="http://schemas.microsoft.com/office/drawing/2016/5/13/chartex" xmlns:cx8="http://schemas.microsoft.com/office/drawing/2016/5/14/chartex" xmlns:mc="http://schemas.openxmlformats.org/markup-compatibility/2006" xmlns:aink="http://schemas.microsoft.com/office/drawing/2016/ink" xmlns:am3d="http://schemas.microsoft.com/office/drawing/2017/model3d" xmlns:o="urn:schemas-microsoft-com:office:office" xmlns:r="http://schemas.openxmlformats.org/officeDocument/2006/relationships" xmlns:m="http://schemas.openxmlformats.org/officeDocument/2006/math" xmlns:v="urn:schemas-microsoft-com:vml" xmlns:wp14="http://schemas.microsoft.com/office/word/2010/wordprocessingDrawing" xmlns:wp="http://schemas.openxmlformats.org/drawingml/2006/wordprocessingDrawing" xmlns:w10="urn:schemas-microsoft-com:office:word" xmlns:w="http://schemas.openxmlformats.org/wordprocessingml/2006/main" xmlns:w14="http://schemas.microsoft.com/office/word/2010/wordml" xmlns:w15="http://schemas.microsoft.com/office/word/2012/wordml" xmlns:w16cex="http://schemas.microsoft.com/office/word/2018/wordml/cex" xmlns:w16cid="http://schemas.microsoft.com/office/word/2016/wordml/cid" xmlns:w16="http://schemas.microsoft.com/office/word/2018/wordml" xmlns:w16sdtdh="http://schemas.microsoft.com/office/word/2020/wordml/sdtdatahash" xmlns:w16se="http://schemas.microsoft.com/office/word/2015/wordml/symex" xmlns:wpg="http://schemas.microsoft.com/office/word/2010/wordprocessingGroup" xmlns:wpi="http://schemas.microsoft.com/office/word/2010/wordprocessingInk" xmlns:wne="http://schemas.microsoft.com/office/word/2006/wordml" xmlns:wps="http://schemas.microsoft.com/office/word/2010/wordprocessingShape" mc:Ignorable="w14 w15 w16se w16cid w16 w16cex w16sdtdh wp14">
   <w:sdt>
     <w:sdtPr>
       <w:id w:val="211078652"/>
@@ -2023,7 +2234,10 @@
           <w:fldChar w:fldCharType="separate"/>
         </w:r>
         <w:r>
-          <w:t>2</w:t>
+          <w:rPr>
+            <w:noProof/>
+          </w:rPr>
+          <w:t>27</w:t>
         </w:r>
         <w:r>
           <w:fldChar w:fldCharType="end"/>
@@ -2040,7 +2254,7 @@
 </file>
 
 <file path=word/numbering.xml><?xml version="1.0" encoding="utf-8"?>
-<w:numbering xmlns:wpc="http://schemas.microsoft.com/office/word/2010/wordprocessingCanvas" xmlns:cx="http://schemas.microsoft.com/office/drawing/2014/chartex" xmlns:cx1="http://schemas.microsoft.com/office/drawing/2015/9/8/chartex" xmlns:cx2="http://schemas.microsoft.com/office/drawing/2015/10/21/chartex" xmlns:cx3="http://schemas.microsoft.com/office/drawing/2016/5/9/chartex" xmlns:cx4="http://schemas.microsoft.com/office/drawing/2016/5/10/chartex" xmlns:cx5="http://schemas.microsoft.com/office/drawing/2016/5/11/chartex" xmlns:cx6="http://schemas.microsoft.com/office/drawing/2016/5/12/chartex" xmlns:cx7="http://schemas.microsoft.com/office/drawing/2016/5/13/chartex" xmlns:cx8="http://schemas.microsoft.com/office/drawing/2016/5/14/chartex" xmlns:mc="http://schemas.openxmlformats.org/markup-compatibility/2006" xmlns:aink="http://schemas.microsoft.com/office/drawing/2016/ink" xmlns:am3d="http://schemas.microsoft.com/office/drawing/2017/model3d" xmlns:o="urn:schemas-microsoft-com:office:office" xmlns:r="http://schemas.openxmlformats.org/officeDocument/2006/relationships" xmlns:m="http://schemas.openxmlformats.org/officeDocument/2006/math" xmlns:v="urn:schemas-microsoft-com:vml" xmlns:wp14="http://schemas.microsoft.com/office/word/2010/wordprocessingDrawing" xmlns:wp="http://schemas.openxmlformats.org/drawingml/2006/wordprocessingDrawing" xmlns:w10="urn:schemas-microsoft-com:office:word" xmlns:w="http://schemas.openxmlformats.org/wordprocessingml/2006/main" xmlns:w14="http://schemas.microsoft.com/office/word/2010/wordml" xmlns:w15="http://schemas.microsoft.com/office/word/2012/wordml" xmlns:w16cex="http://schemas.microsoft.com/office/word/2018/wordml/cex" xmlns:w16cid="http://schemas.microsoft.com/office/word/2016/wordml/cid" xmlns:w16="http://schemas.microsoft.com/office/word/2018/wordml" xmlns:w16se="http://schemas.microsoft.com/office/word/2015/wordml/symex" xmlns:wpg="http://schemas.microsoft.com/office/word/2010/wordprocessingGroup" xmlns:wpi="http://schemas.microsoft.com/office/word/2010/wordprocessingInk" xmlns:wne="http://schemas.microsoft.com/office/word/2006/wordml" xmlns:wps="http://schemas.microsoft.com/office/word/2010/wordprocessingShape" mc:Ignorable="w14 w15 w16se w16cid w16 w16cex wp14">
+<w:numbering xmlns:wpc="http://schemas.microsoft.com/office/word/2010/wordprocessingCanvas" xmlns:cx="http://schemas.microsoft.com/office/drawing/2014/chartex" xmlns:cx1="http://schemas.microsoft.com/office/drawing/2015/9/8/chartex" xmlns:cx2="http://schemas.microsoft.com/office/drawing/2015/10/21/chartex" xmlns:cx3="http://schemas.microsoft.com/office/drawing/2016/5/9/chartex" xmlns:cx4="http://schemas.microsoft.com/office/drawing/2016/5/10/chartex" xmlns:cx5="http://schemas.microsoft.com/office/drawing/2016/5/11/chartex" xmlns:cx6="http://schemas.microsoft.com/office/drawing/2016/5/12/chartex" xmlns:cx7="http://schemas.microsoft.com/office/drawing/2016/5/13/chartex" xmlns:cx8="http://schemas.microsoft.com/office/drawing/2016/5/14/chartex" xmlns:mc="http://schemas.openxmlformats.org/markup-compatibility/2006" xmlns:aink="http://schemas.microsoft.com/office/drawing/2016/ink" xmlns:am3d="http://schemas.microsoft.com/office/drawing/2017/model3d" xmlns:o="urn:schemas-microsoft-com:office:office" xmlns:r="http://schemas.openxmlformats.org/officeDocument/2006/relationships" xmlns:m="http://schemas.openxmlformats.org/officeDocument/2006/math" xmlns:v="urn:schemas-microsoft-com:vml" xmlns:wp14="http://schemas.microsoft.com/office/word/2010/wordprocessingDrawing" xmlns:wp="http://schemas.openxmlformats.org/drawingml/2006/wordprocessingDrawing" xmlns:w10="urn:schemas-microsoft-com:office:word" xmlns:w="http://schemas.openxmlformats.org/wordprocessingml/2006/main" xmlns:w14="http://schemas.microsoft.com/office/word/2010/wordml" xmlns:w15="http://schemas.microsoft.com/office/word/2012/wordml" xmlns:w16cex="http://schemas.microsoft.com/office/word/2018/wordml/cex" xmlns:w16cid="http://schemas.microsoft.com/office/word/2016/wordml/cid" xmlns:w16="http://schemas.microsoft.com/office/word/2018/wordml" xmlns:w16sdtdh="http://schemas.microsoft.com/office/word/2020/wordml/sdtdatahash" xmlns:w16se="http://schemas.microsoft.com/office/word/2015/wordml/symex" xmlns:wpg="http://schemas.microsoft.com/office/word/2010/wordprocessingGroup" xmlns:wpi="http://schemas.microsoft.com/office/word/2010/wordprocessingInk" xmlns:wne="http://schemas.microsoft.com/office/word/2006/wordml" xmlns:wps="http://schemas.microsoft.com/office/word/2010/wordprocessingShape" mc:Ignorable="w14 w15 w16se w16cid w16 w16cex w16sdtdh wp14">
   <w:abstractNum w:abstractNumId="0" w15:restartNumberingAfterBreak="0">
     <w:nsid w:val="04A310B1"/>
     <w:multiLevelType w:val="multilevel"/>
@@ -3611,7 +3825,7 @@
 </file>
 
 <file path=word/styles.xml><?xml version="1.0" encoding="utf-8"?>
-<w:styles xmlns:mc="http://schemas.openxmlformats.org/markup-compatibility/2006" xmlns:r="http://schemas.openxmlformats.org/officeDocument/2006/relationships" xmlns:w="http://schemas.openxmlformats.org/wordprocessingml/2006/main" xmlns:w14="http://schemas.microsoft.com/office/word/2010/wordml" xmlns:w15="http://schemas.microsoft.com/office/word/2012/wordml" xmlns:w16cex="http://schemas.microsoft.com/office/word/2018/wordml/cex" xmlns:w16cid="http://schemas.microsoft.com/office/word/2016/wordml/cid" xmlns:w16="http://schemas.microsoft.com/office/word/2018/wordml" xmlns:w16se="http://schemas.microsoft.com/office/word/2015/wordml/symex" mc:Ignorable="w14 w15 w16se w16cid w16 w16cex">
+<w:styles xmlns:mc="http://schemas.openxmlformats.org/markup-compatibility/2006" xmlns:r="http://schemas.openxmlformats.org/officeDocument/2006/relationships" xmlns:w="http://schemas.openxmlformats.org/wordprocessingml/2006/main" xmlns:w14="http://schemas.microsoft.com/office/word/2010/wordml" xmlns:w15="http://schemas.microsoft.com/office/word/2012/wordml" xmlns:w16cex="http://schemas.microsoft.com/office/word/2018/wordml/cex" xmlns:w16cid="http://schemas.microsoft.com/office/word/2016/wordml/cid" xmlns:w16="http://schemas.microsoft.com/office/word/2018/wordml" xmlns:w16sdtdh="http://schemas.microsoft.com/office/word/2020/wordml/sdtdatahash" xmlns:w16se="http://schemas.microsoft.com/office/word/2015/wordml/symex" mc:Ignorable="w14 w15 w16se w16cid w16 w16cex w16sdtdh">
   <w:docDefaults>
     <w:rPrDefault>
       <w:rPr>
@@ -3733,7 +3947,6 @@
     <w:lsdException w:name="HTML Sample" w:semiHidden="1" w:unhideWhenUsed="1"/>
     <w:lsdException w:name="HTML Typewriter" w:semiHidden="1" w:unhideWhenUsed="1"/>
     <w:lsdException w:name="HTML Variable" w:semiHidden="1" w:unhideWhenUsed="1"/>
-    <w:lsdException w:name="Normal Table" w:semiHidden="1" w:unhideWhenUsed="1"/>
     <w:lsdException w:name="annotation subject" w:semiHidden="1" w:unhideWhenUsed="1"/>
     <w:lsdException w:name="No List" w:semiHidden="1" w:unhideWhenUsed="1"/>
     <w:lsdException w:name="Outline List 1" w:semiHidden="1" w:unhideWhenUsed="1"/>
@@ -3776,11 +3989,8 @@
     <w:lsdException w:name="Table Contemporary" w:semiHidden="1" w:unhideWhenUsed="1"/>
     <w:lsdException w:name="Table Elegant" w:semiHidden="1" w:unhideWhenUsed="1"/>
     <w:lsdException w:name="Table Professional" w:semiHidden="1" w:unhideWhenUsed="1"/>
-    <w:lsdException w:name="Table Subtle 1" w:semiHidden="1" w:unhideWhenUsed="1"/>
     <w:lsdException w:name="Table Subtle 2" w:semiHidden="1" w:unhideWhenUsed="1"/>
     <w:lsdException w:name="Table Web 1" w:semiHidden="1" w:unhideWhenUsed="1"/>
-    <w:lsdException w:name="Table Web 2" w:semiHidden="1" w:unhideWhenUsed="1"/>
-    <w:lsdException w:name="Table Web 3" w:semiHidden="1" w:unhideWhenUsed="1"/>
     <w:lsdException w:name="Balloon Text" w:semiHidden="1" w:unhideWhenUsed="1"/>
     <w:lsdException w:name="Table Grid" w:uiPriority="39"/>
     <w:lsdException w:name="Table Theme" w:semiHidden="1" w:unhideWhenUsed="1"/>
@@ -6277,7 +6487,7 @@
 </file>
 
 <file path=customXml/itemProps1.xml><?xml version="1.0" encoding="utf-8"?>
-<ds:datastoreItem xmlns:ds="http://schemas.openxmlformats.org/officeDocument/2006/customXml" ds:itemID="{F5BABA80-03B1-40B5-A48C-A7F9E0C17945}">
+<ds:datastoreItem xmlns:ds="http://schemas.openxmlformats.org/officeDocument/2006/customXml" ds:itemID="{CCF09B3F-E3C7-40F7-932D-53FCF94D8AAB}">
   <ds:schemaRefs>
     <ds:schemaRef ds:uri="http://schemas.openxmlformats.org/officeDocument/2006/bibliography"/>
   </ds:schemaRefs>

</xml_diff>